<commit_message>
Plan de pruebas actualizado
</commit_message>
<xml_diff>
--- a/docs/plan_de_pruebas_de_software.docx
+++ b/docs/plan_de_pruebas_de_software.docx
@@ -160,7 +160,6 @@
         <w:spacing w:after="0" w:line="240" w:lineRule="auto"/>
         <w:jc w:val="right"/>
         <w:rPr>
-          <w:color w:val="00B050"/>
           <w:sz w:val="36"/>
           <w:szCs w:val="36"/>
         </w:rPr>
@@ -168,110 +167,82 @@
       <w:r>
         <w:rPr>
           <w:rFonts w:ascii="Calibri" w:eastAsia="Calibri" w:hAnsi="Calibri" w:cs="Calibri"/>
-          <w:b/>
-          <w:i/>
-          <w:color w:val="00B050"/>
-          <w:sz w:val="36"/>
-          <w:szCs w:val="36"/>
-        </w:rPr>
-        <w:t>SHAIR|SENA</w:t>
-      </w:r>
-    </w:p>
-    <w:p>
-      <w:pPr>
-        <w:spacing w:after="0" w:line="240" w:lineRule="auto"/>
-        <w:jc w:val="right"/>
-        <w:rPr>
-          <w:rFonts w:ascii="Calibri" w:eastAsia="Calibri" w:hAnsi="Calibri" w:cs="Calibri"/>
-          <w:color w:val="365F91"/>
-          <w:sz w:val="36"/>
-          <w:szCs w:val="36"/>
-        </w:rPr>
-      </w:pPr>
-      <w:r>
-        <w:rPr>
           <w:b/>
           <w:i/>
           <w:sz w:val="36"/>
           <w:szCs w:val="36"/>
         </w:rPr>
-        <w:t>Fecha:</w:t>
-      </w:r>
+        <w:t>SHAIR|SENA</w:t>
+      </w:r>
+    </w:p>
+    <w:p>
+      <w:pPr>
+        <w:spacing w:after="0" w:line="240" w:lineRule="auto"/>
+        <w:jc w:val="right"/>
+        <w:rPr>
+          <w:rFonts w:ascii="Calibri" w:eastAsia="Calibri" w:hAnsi="Calibri" w:cs="Calibri"/>
+          <w:sz w:val="36"/>
+          <w:szCs w:val="36"/>
+        </w:rPr>
+      </w:pPr>
       <w:r>
         <w:rPr>
           <w:b/>
           <w:i/>
-          <w:color w:val="365F91"/>
           <w:sz w:val="36"/>
           <w:szCs w:val="36"/>
         </w:rPr>
-        <w:t xml:space="preserve"> </w:t>
+        <w:t>Fecha: [</w:t>
       </w:r>
       <w:r>
         <w:rPr>
           <w:b/>
           <w:i/>
-          <w:color w:val="00B050"/>
           <w:sz w:val="36"/>
           <w:szCs w:val="36"/>
         </w:rPr>
-        <w:t>[</w:t>
+        <w:t>08</w:t>
       </w:r>
       <w:r>
         <w:rPr>
           <w:b/>
           <w:i/>
-          <w:color w:val="00B050"/>
           <w:sz w:val="36"/>
           <w:szCs w:val="36"/>
         </w:rPr>
-        <w:t>08</w:t>
+        <w:t>/</w:t>
       </w:r>
       <w:r>
         <w:rPr>
           <w:b/>
           <w:i/>
-          <w:color w:val="00B050"/>
           <w:sz w:val="36"/>
           <w:szCs w:val="36"/>
         </w:rPr>
-        <w:t>/</w:t>
+        <w:t>08</w:t>
       </w:r>
       <w:r>
         <w:rPr>
           <w:b/>
           <w:i/>
-          <w:color w:val="00B050"/>
           <w:sz w:val="36"/>
           <w:szCs w:val="36"/>
         </w:rPr>
-        <w:t>08</w:t>
+        <w:t>/</w:t>
       </w:r>
       <w:r>
         <w:rPr>
           <w:b/>
           <w:i/>
-          <w:color w:val="00B050"/>
           <w:sz w:val="36"/>
           <w:szCs w:val="36"/>
         </w:rPr>
-        <w:t>/</w:t>
+        <w:t>2024</w:t>
       </w:r>
       <w:r>
         <w:rPr>
           <w:b/>
           <w:i/>
-          <w:color w:val="00B050"/>
-          <w:sz w:val="36"/>
-          <w:szCs w:val="36"/>
-        </w:rPr>
-        <w:t>2024</w:t>
-      </w:r>
-      <w:r>
-        <w:rPr>
-          <w:b/>
-          <w:i/>
-          <w:color w:val="00B050"/>
           <w:sz w:val="36"/>
           <w:szCs w:val="36"/>
         </w:rPr>
@@ -3764,28 +3735,16 @@
       <w:pPr>
         <w:shd w:val="clear" w:color="auto" w:fill="FFFFFF"/>
         <w:spacing w:after="0" w:line="240" w:lineRule="auto"/>
-        <w:rPr>
-          <w:color w:val="00B050"/>
-        </w:rPr>
-      </w:pPr>
-      <w:r>
-        <w:rPr>
-          <w:color w:val="00B050"/>
-        </w:rPr>
+      </w:pPr>
+      <w:r>
         <w:t xml:space="preserve">Este plan de pruebas busca recopilar los resultados obtenidos por </w:t>
       </w:r>
       <w:proofErr w:type="gramStart"/>
       <w:r>
-        <w:rPr>
-          <w:color w:val="00B050"/>
-        </w:rPr>
         <w:t>la pruebas</w:t>
       </w:r>
       <w:proofErr w:type="gramEnd"/>
       <w:r>
-        <w:rPr>
-          <w:color w:val="00B050"/>
-        </w:rPr>
         <w:t xml:space="preserve"> en el software, estos resultados se esperan que cumplan con las expectativas establecidas en los requisitos no funcionales y con las esperadas para un óptimo funcionamiento, como estabilidad del servidor, la base de datos y los mismos datos, la seguridad, la protección contra ataques y robos, los tiempos de respuesta y el rendimiento bajo presión.</w:t>
       </w:r>
     </w:p>
@@ -3973,29 +3932,17 @@
       <w:pPr>
         <w:shd w:val="clear" w:color="auto" w:fill="FFFFFF"/>
         <w:spacing w:after="0" w:line="240" w:lineRule="auto"/>
-        <w:rPr>
-          <w:color w:val="00B050"/>
-        </w:rPr>
-      </w:pPr>
-    </w:p>
-    <w:p>
-      <w:pPr>
-        <w:shd w:val="clear" w:color="auto" w:fill="FFFFFF"/>
-        <w:spacing w:after="0" w:line="240" w:lineRule="auto"/>
-        <w:rPr>
-          <w:color w:val="00B050"/>
-        </w:rPr>
-      </w:pPr>
-      <w:r>
-        <w:rPr>
-          <w:color w:val="00B050"/>
-        </w:rPr>
+      </w:pPr>
+    </w:p>
+    <w:p>
+      <w:pPr>
+        <w:shd w:val="clear" w:color="auto" w:fill="FFFFFF"/>
+        <w:spacing w:after="0" w:line="240" w:lineRule="auto"/>
+      </w:pPr>
+      <w:r>
         <w:t>A continuación, se listan los módulos y procesos que se van a someter a pruebas:</w:t>
       </w:r>
       <w:r>
-        <w:rPr>
-          <w:color w:val="00B050"/>
-        </w:rPr>
         <w:br/>
         <w:t>Principal:</w:t>
       </w:r>
@@ -4009,14 +3956,8 @@
         </w:numPr>
         <w:shd w:val="clear" w:color="auto" w:fill="FFFFFF"/>
         <w:spacing w:after="0" w:line="240" w:lineRule="auto"/>
-        <w:rPr>
-          <w:color w:val="00B050"/>
-        </w:rPr>
-      </w:pPr>
-      <w:r>
-        <w:rPr>
-          <w:color w:val="00B050"/>
-        </w:rPr>
+      </w:pPr>
+      <w:r>
         <w:t>Visualizar la fecha y hora actual</w:t>
       </w:r>
     </w:p>
@@ -4029,14 +3970,8 @@
         </w:numPr>
         <w:shd w:val="clear" w:color="auto" w:fill="FFFFFF"/>
         <w:spacing w:after="0" w:line="240" w:lineRule="auto"/>
-        <w:rPr>
-          <w:color w:val="00B050"/>
-        </w:rPr>
-      </w:pPr>
-      <w:r>
-        <w:rPr>
-          <w:color w:val="00B050"/>
-        </w:rPr>
+      </w:pPr>
+      <w:r>
         <w:t>Visualizar el nombre de la página</w:t>
       </w:r>
     </w:p>
@@ -4049,14 +3984,8 @@
         </w:numPr>
         <w:shd w:val="clear" w:color="auto" w:fill="FFFFFF"/>
         <w:spacing w:after="0" w:line="240" w:lineRule="auto"/>
-        <w:rPr>
-          <w:color w:val="00B050"/>
-        </w:rPr>
-      </w:pPr>
-      <w:r>
-        <w:rPr>
-          <w:color w:val="00B050"/>
-        </w:rPr>
+      </w:pPr>
+      <w:r>
         <w:t>Visualizar un anuncio</w:t>
       </w:r>
     </w:p>
@@ -4069,14 +3998,8 @@
         </w:numPr>
         <w:shd w:val="clear" w:color="auto" w:fill="FFFFFF"/>
         <w:spacing w:after="0" w:line="240" w:lineRule="auto"/>
-        <w:rPr>
-          <w:color w:val="00B050"/>
-        </w:rPr>
-      </w:pPr>
-      <w:r>
-        <w:rPr>
-          <w:color w:val="00B050"/>
-        </w:rPr>
+      </w:pPr>
+      <w:r>
         <w:t>Visualizar las noticias</w:t>
       </w:r>
     </w:p>
@@ -4089,14 +4012,8 @@
         </w:numPr>
         <w:shd w:val="clear" w:color="auto" w:fill="FFFFFF"/>
         <w:spacing w:after="0" w:line="240" w:lineRule="auto"/>
-        <w:rPr>
-          <w:color w:val="00B050"/>
-        </w:rPr>
-      </w:pPr>
-      <w:r>
-        <w:rPr>
-          <w:color w:val="00B050"/>
-        </w:rPr>
+      </w:pPr>
+      <w:r>
         <w:t>Menú con opciones</w:t>
       </w:r>
     </w:p>
@@ -4109,14 +4026,8 @@
         </w:numPr>
         <w:shd w:val="clear" w:color="auto" w:fill="FFFFFF"/>
         <w:spacing w:after="0" w:line="240" w:lineRule="auto"/>
-        <w:rPr>
-          <w:color w:val="00B050"/>
-        </w:rPr>
-      </w:pPr>
-      <w:r>
-        <w:rPr>
-          <w:color w:val="00B050"/>
-        </w:rPr>
+      </w:pPr>
+      <w:r>
         <w:t>Crear recomendaciones</w:t>
       </w:r>
     </w:p>
@@ -4130,14 +4041,10 @@
         <w:shd w:val="clear" w:color="auto" w:fill="FFFFFF"/>
         <w:spacing w:after="0" w:line="240" w:lineRule="auto"/>
         <w:rPr>
-          <w:color w:val="00B050"/>
           <w:lang w:val="es-CO"/>
         </w:rPr>
       </w:pPr>
       <w:r>
-        <w:rPr>
-          <w:color w:val="00B050"/>
-        </w:rPr>
         <w:t>Acceder al inicio de sesión</w:t>
       </w:r>
     </w:p>
@@ -4146,9 +4053,6 @@
         <w:pStyle w:val="ListParagraph"/>
         <w:shd w:val="clear" w:color="auto" w:fill="FFFFFF"/>
         <w:spacing w:after="0" w:line="240" w:lineRule="auto"/>
-        <w:rPr>
-          <w:color w:val="00B050"/>
-        </w:rPr>
       </w:pPr>
     </w:p>
     <w:p>
@@ -4156,9 +4060,6 @@
         <w:pStyle w:val="ListParagraph"/>
         <w:shd w:val="clear" w:color="auto" w:fill="FFFFFF"/>
         <w:spacing w:after="0" w:line="240" w:lineRule="auto"/>
-        <w:rPr>
-          <w:color w:val="00B050"/>
-        </w:rPr>
       </w:pPr>
     </w:p>
     <w:p>
@@ -4166,9 +4067,6 @@
         <w:pStyle w:val="ListParagraph"/>
         <w:shd w:val="clear" w:color="auto" w:fill="FFFFFF"/>
         <w:spacing w:after="0" w:line="240" w:lineRule="auto"/>
-        <w:rPr>
-          <w:color w:val="00B050"/>
-        </w:rPr>
       </w:pPr>
     </w:p>
     <w:p>
@@ -4176,9 +4074,6 @@
         <w:pStyle w:val="ListParagraph"/>
         <w:shd w:val="clear" w:color="auto" w:fill="FFFFFF"/>
         <w:spacing w:after="0" w:line="240" w:lineRule="auto"/>
-        <w:rPr>
-          <w:color w:val="00B050"/>
-        </w:rPr>
       </w:pPr>
     </w:p>
     <w:p>
@@ -4186,9 +4081,6 @@
         <w:pStyle w:val="ListParagraph"/>
         <w:shd w:val="clear" w:color="auto" w:fill="FFFFFF"/>
         <w:spacing w:after="0" w:line="240" w:lineRule="auto"/>
-        <w:rPr>
-          <w:color w:val="00B050"/>
-        </w:rPr>
       </w:pPr>
     </w:p>
     <w:p>
@@ -4196,9 +4088,6 @@
         <w:pStyle w:val="ListParagraph"/>
         <w:shd w:val="clear" w:color="auto" w:fill="FFFFFF"/>
         <w:spacing w:after="0" w:line="240" w:lineRule="auto"/>
-        <w:rPr>
-          <w:color w:val="00B050"/>
-        </w:rPr>
       </w:pPr>
     </w:p>
     <w:p>
@@ -4207,7 +4096,6 @@
         <w:shd w:val="clear" w:color="auto" w:fill="FFFFFF"/>
         <w:spacing w:after="0" w:line="240" w:lineRule="auto"/>
         <w:rPr>
-          <w:color w:val="00B050"/>
           <w:lang w:val="es-CO"/>
         </w:rPr>
       </w:pPr>
@@ -4217,13 +4105,11 @@
         <w:shd w:val="clear" w:color="auto" w:fill="FFFFFF"/>
         <w:spacing w:after="0" w:line="240" w:lineRule="auto"/>
         <w:rPr>
-          <w:color w:val="00B050"/>
           <w:lang w:val="es-CO"/>
         </w:rPr>
       </w:pPr>
       <w:r>
         <w:rPr>
-          <w:color w:val="00B050"/>
           <w:lang w:val="es-CO"/>
         </w:rPr>
         <w:lastRenderedPageBreak/>
@@ -4240,13 +4126,11 @@
         <w:shd w:val="clear" w:color="auto" w:fill="FFFFFF"/>
         <w:spacing w:after="0" w:line="240" w:lineRule="auto"/>
         <w:rPr>
-          <w:color w:val="00B050"/>
           <w:lang w:val="es-CO"/>
         </w:rPr>
       </w:pPr>
       <w:r>
         <w:rPr>
-          <w:color w:val="00B050"/>
           <w:lang w:val="es-CO"/>
         </w:rPr>
         <w:t>Inicio de sesión</w:t>
@@ -4262,13 +4146,11 @@
         <w:shd w:val="clear" w:color="auto" w:fill="FFFFFF"/>
         <w:spacing w:after="0" w:line="240" w:lineRule="auto"/>
         <w:rPr>
-          <w:color w:val="00B050"/>
           <w:lang w:val="es-CO"/>
         </w:rPr>
       </w:pPr>
       <w:r>
         <w:rPr>
-          <w:color w:val="00B050"/>
           <w:lang w:val="es-CO"/>
         </w:rPr>
         <w:t>Crear administrador</w:t>
@@ -4284,13 +4166,11 @@
         <w:shd w:val="clear" w:color="auto" w:fill="FFFFFF"/>
         <w:spacing w:after="0" w:line="240" w:lineRule="auto"/>
         <w:rPr>
-          <w:color w:val="00B050"/>
           <w:lang w:val="es-CO"/>
         </w:rPr>
       </w:pPr>
       <w:r>
         <w:rPr>
-          <w:color w:val="00B050"/>
           <w:lang w:val="es-CO"/>
         </w:rPr>
         <w:t>Modificar administrador</w:t>
@@ -4306,13 +4186,11 @@
         <w:shd w:val="clear" w:color="auto" w:fill="FFFFFF"/>
         <w:spacing w:after="0" w:line="240" w:lineRule="auto"/>
         <w:rPr>
-          <w:color w:val="00B050"/>
           <w:lang w:val="es-CO"/>
         </w:rPr>
       </w:pPr>
       <w:r>
         <w:rPr>
-          <w:color w:val="00B050"/>
           <w:lang w:val="es-CO"/>
         </w:rPr>
         <w:t>Eliminar administrador</w:t>
@@ -4328,13 +4206,11 @@
         <w:shd w:val="clear" w:color="auto" w:fill="FFFFFF"/>
         <w:spacing w:after="0" w:line="240" w:lineRule="auto"/>
         <w:rPr>
-          <w:color w:val="00B050"/>
           <w:lang w:val="es-CO"/>
         </w:rPr>
       </w:pPr>
       <w:r>
         <w:rPr>
-          <w:color w:val="00B050"/>
           <w:lang w:val="es-CO"/>
         </w:rPr>
         <w:t>Visualizar noticias del administrador</w:t>
@@ -4350,13 +4226,11 @@
         <w:shd w:val="clear" w:color="auto" w:fill="FFFFFF"/>
         <w:spacing w:after="0" w:line="240" w:lineRule="auto"/>
         <w:rPr>
-          <w:color w:val="00B050"/>
           <w:lang w:val="es-CO"/>
         </w:rPr>
       </w:pPr>
       <w:r>
         <w:rPr>
-          <w:color w:val="00B050"/>
           <w:lang w:val="es-CO"/>
         </w:rPr>
         <w:t>Eliminar noticias del administrador</w:t>
@@ -4372,13 +4246,11 @@
         <w:shd w:val="clear" w:color="auto" w:fill="FFFFFF"/>
         <w:spacing w:after="0" w:line="240" w:lineRule="auto"/>
         <w:rPr>
-          <w:color w:val="00B050"/>
           <w:lang w:val="es-CO"/>
         </w:rPr>
       </w:pPr>
       <w:r>
         <w:rPr>
-          <w:color w:val="00B050"/>
           <w:lang w:val="es-CO"/>
         </w:rPr>
         <w:t>Descripciones</w:t>
@@ -4389,13 +4261,11 @@
         <w:shd w:val="clear" w:color="auto" w:fill="FFFFFF"/>
         <w:spacing w:after="0" w:line="240" w:lineRule="auto"/>
         <w:rPr>
-          <w:color w:val="00B050"/>
           <w:lang w:val="es-CO"/>
         </w:rPr>
       </w:pPr>
       <w:r>
         <w:rPr>
-          <w:color w:val="00B050"/>
           <w:lang w:val="es-CO"/>
         </w:rPr>
         <w:t>Noticias:</w:t>
@@ -4411,13 +4281,11 @@
         <w:shd w:val="clear" w:color="auto" w:fill="FFFFFF"/>
         <w:spacing w:after="0" w:line="240" w:lineRule="auto"/>
         <w:rPr>
-          <w:color w:val="00B050"/>
           <w:lang w:val="es-CO"/>
         </w:rPr>
       </w:pPr>
       <w:r>
         <w:rPr>
-          <w:color w:val="00B050"/>
           <w:lang w:val="es-CO"/>
         </w:rPr>
         <w:t>Visualizar noticias</w:t>
@@ -4433,13 +4301,11 @@
         <w:shd w:val="clear" w:color="auto" w:fill="FFFFFF"/>
         <w:spacing w:after="0" w:line="240" w:lineRule="auto"/>
         <w:rPr>
-          <w:color w:val="00B050"/>
           <w:lang w:val="es-CO"/>
         </w:rPr>
       </w:pPr>
       <w:r>
         <w:rPr>
-          <w:color w:val="00B050"/>
           <w:lang w:val="es-CO"/>
         </w:rPr>
         <w:t>Crear noticias</w:t>
@@ -4455,13 +4321,11 @@
         <w:shd w:val="clear" w:color="auto" w:fill="FFFFFF"/>
         <w:spacing w:after="0" w:line="240" w:lineRule="auto"/>
         <w:rPr>
-          <w:color w:val="00B050"/>
           <w:lang w:val="es-CO"/>
         </w:rPr>
       </w:pPr>
       <w:r>
         <w:rPr>
-          <w:color w:val="00B050"/>
           <w:lang w:val="es-CO"/>
         </w:rPr>
         <w:t>Editar noticias</w:t>
@@ -4477,13 +4341,11 @@
         <w:shd w:val="clear" w:color="auto" w:fill="FFFFFF"/>
         <w:spacing w:after="0" w:line="240" w:lineRule="auto"/>
         <w:rPr>
-          <w:color w:val="00B050"/>
           <w:lang w:val="es-CO"/>
         </w:rPr>
       </w:pPr>
       <w:r>
         <w:rPr>
-          <w:color w:val="00B050"/>
           <w:lang w:val="es-CO"/>
         </w:rPr>
         <w:t>Eliminar noticias</w:t>
@@ -4499,13 +4361,11 @@
         <w:shd w:val="clear" w:color="auto" w:fill="FFFFFF"/>
         <w:spacing w:after="0" w:line="240" w:lineRule="auto"/>
         <w:rPr>
-          <w:color w:val="00B050"/>
           <w:lang w:val="es-CO"/>
         </w:rPr>
       </w:pPr>
       <w:r>
         <w:rPr>
-          <w:color w:val="00B050"/>
           <w:lang w:val="es-CO"/>
         </w:rPr>
         <w:t>Descripciones</w:t>
@@ -4516,13 +4376,11 @@
         <w:shd w:val="clear" w:color="auto" w:fill="FFFFFF"/>
         <w:spacing w:after="0" w:line="240" w:lineRule="auto"/>
         <w:rPr>
-          <w:color w:val="00B050"/>
           <w:lang w:val="es-CO"/>
         </w:rPr>
       </w:pPr>
       <w:r>
         <w:rPr>
-          <w:color w:val="00B050"/>
           <w:lang w:val="es-CO"/>
         </w:rPr>
         <w:t>Anuncios:</w:t>
@@ -4538,13 +4396,11 @@
         <w:shd w:val="clear" w:color="auto" w:fill="FFFFFF"/>
         <w:spacing w:after="0" w:line="240" w:lineRule="auto"/>
         <w:rPr>
-          <w:color w:val="00B050"/>
           <w:lang w:val="es-CO"/>
         </w:rPr>
       </w:pPr>
       <w:r>
         <w:rPr>
-          <w:color w:val="00B050"/>
           <w:lang w:val="es-CO"/>
         </w:rPr>
         <w:t>Visualizar anuncios</w:t>
@@ -4560,13 +4416,11 @@
         <w:shd w:val="clear" w:color="auto" w:fill="FFFFFF"/>
         <w:spacing w:after="0" w:line="240" w:lineRule="auto"/>
         <w:rPr>
-          <w:color w:val="00B050"/>
           <w:lang w:val="es-CO"/>
         </w:rPr>
       </w:pPr>
       <w:r>
         <w:rPr>
-          <w:color w:val="00B050"/>
           <w:lang w:val="es-CO"/>
         </w:rPr>
         <w:t>Crear anuncios</w:t>
@@ -4582,13 +4436,11 @@
         <w:shd w:val="clear" w:color="auto" w:fill="FFFFFF"/>
         <w:spacing w:after="0" w:line="240" w:lineRule="auto"/>
         <w:rPr>
-          <w:color w:val="00B050"/>
           <w:lang w:val="es-CO"/>
         </w:rPr>
       </w:pPr>
       <w:r>
         <w:rPr>
-          <w:color w:val="00B050"/>
           <w:lang w:val="es-CO"/>
         </w:rPr>
         <w:t>Editar anuncios</w:t>
@@ -4604,13 +4456,11 @@
         <w:shd w:val="clear" w:color="auto" w:fill="FFFFFF"/>
         <w:spacing w:after="0" w:line="240" w:lineRule="auto"/>
         <w:rPr>
-          <w:color w:val="00B050"/>
           <w:lang w:val="es-CO"/>
         </w:rPr>
       </w:pPr>
       <w:r>
         <w:rPr>
-          <w:color w:val="00B050"/>
           <w:lang w:val="es-CO"/>
         </w:rPr>
         <w:t>Eliminar anuncios</w:t>
@@ -4626,13 +4476,11 @@
         <w:shd w:val="clear" w:color="auto" w:fill="FFFFFF"/>
         <w:spacing w:after="0" w:line="240" w:lineRule="auto"/>
         <w:rPr>
-          <w:color w:val="00B050"/>
           <w:lang w:val="es-CO"/>
         </w:rPr>
       </w:pPr>
       <w:r>
         <w:rPr>
-          <w:color w:val="00B050"/>
           <w:lang w:val="es-CO"/>
         </w:rPr>
         <w:t>Descripciones</w:t>
@@ -4645,13 +4493,11 @@
         <w:shd w:val="clear" w:color="auto" w:fill="FFFFFF"/>
         <w:spacing w:after="0" w:line="240" w:lineRule="auto"/>
         <w:rPr>
-          <w:color w:val="00B050"/>
           <w:lang w:val="es-CO"/>
         </w:rPr>
       </w:pPr>
       <w:r>
         <w:rPr>
-          <w:color w:val="00B050"/>
           <w:lang w:val="es-CO"/>
         </w:rPr>
         <w:t>Recomendaciones:</w:t>
@@ -4667,13 +4513,11 @@
         <w:shd w:val="clear" w:color="auto" w:fill="FFFFFF"/>
         <w:spacing w:after="0" w:line="240" w:lineRule="auto"/>
         <w:rPr>
-          <w:color w:val="00B050"/>
           <w:lang w:val="es-CO"/>
         </w:rPr>
       </w:pPr>
       <w:r>
         <w:rPr>
-          <w:color w:val="00B050"/>
           <w:lang w:val="es-CO"/>
         </w:rPr>
         <w:t>Visualizar recomendaciones</w:t>
@@ -4689,13 +4533,11 @@
         <w:shd w:val="clear" w:color="auto" w:fill="FFFFFF"/>
         <w:spacing w:after="0" w:line="240" w:lineRule="auto"/>
         <w:rPr>
-          <w:color w:val="00B050"/>
           <w:lang w:val="es-CO"/>
         </w:rPr>
       </w:pPr>
       <w:r>
         <w:rPr>
-          <w:color w:val="00B050"/>
           <w:lang w:val="es-CO"/>
         </w:rPr>
         <w:t>Eliminar recomendaciones</w:t>
@@ -4747,14 +4589,8 @@
         </w:numPr>
         <w:shd w:val="clear" w:color="auto" w:fill="FFFFFF"/>
         <w:spacing w:after="0" w:line="240" w:lineRule="auto"/>
-        <w:rPr>
-          <w:color w:val="00B050"/>
-        </w:rPr>
-      </w:pPr>
-      <w:r>
-        <w:rPr>
-          <w:color w:val="00B050"/>
-        </w:rPr>
+      </w:pPr>
+      <w:r>
         <w:t>Visualización de fecha</w:t>
       </w:r>
     </w:p>
@@ -4767,14 +4603,8 @@
         </w:numPr>
         <w:shd w:val="clear" w:color="auto" w:fill="FFFFFF"/>
         <w:spacing w:after="0" w:line="240" w:lineRule="auto"/>
-        <w:rPr>
-          <w:color w:val="00B050"/>
-        </w:rPr>
-      </w:pPr>
-      <w:r>
-        <w:rPr>
-          <w:color w:val="00B050"/>
-        </w:rPr>
+      </w:pPr>
+      <w:r>
         <w:t>Visualización de hora</w:t>
       </w:r>
     </w:p>
@@ -4787,14 +4617,8 @@
         </w:numPr>
         <w:shd w:val="clear" w:color="auto" w:fill="FFFFFF"/>
         <w:spacing w:after="0" w:line="240" w:lineRule="auto"/>
-        <w:rPr>
-          <w:color w:val="00B050"/>
-        </w:rPr>
-      </w:pPr>
-      <w:r>
-        <w:rPr>
-          <w:color w:val="00B050"/>
-        </w:rPr>
+      </w:pPr>
+      <w:r>
         <w:t>Visualización de nombre de la plataforma</w:t>
       </w:r>
     </w:p>
@@ -4807,14 +4631,8 @@
         </w:numPr>
         <w:shd w:val="clear" w:color="auto" w:fill="FFFFFF"/>
         <w:spacing w:after="0" w:line="240" w:lineRule="auto"/>
-        <w:rPr>
-          <w:color w:val="00B050"/>
-        </w:rPr>
-      </w:pPr>
-      <w:r>
-        <w:rPr>
-          <w:color w:val="00B050"/>
-        </w:rPr>
+      </w:pPr>
+      <w:r>
         <w:t>Visualización de anuncios</w:t>
       </w:r>
     </w:p>
@@ -4827,14 +4645,8 @@
         </w:numPr>
         <w:shd w:val="clear" w:color="auto" w:fill="FFFFFF"/>
         <w:spacing w:after="0" w:line="240" w:lineRule="auto"/>
-        <w:rPr>
-          <w:color w:val="00B050"/>
-        </w:rPr>
-      </w:pPr>
-      <w:r>
-        <w:rPr>
-          <w:color w:val="00B050"/>
-        </w:rPr>
+      </w:pPr>
+      <w:r>
         <w:t>Funcionamiento del botón de sliders</w:t>
       </w:r>
     </w:p>
@@ -4847,14 +4659,8 @@
         </w:numPr>
         <w:shd w:val="clear" w:color="auto" w:fill="FFFFFF"/>
         <w:spacing w:after="0" w:line="240" w:lineRule="auto"/>
-        <w:rPr>
-          <w:color w:val="00B050"/>
-        </w:rPr>
-      </w:pPr>
-      <w:r>
-        <w:rPr>
-          <w:color w:val="00B050"/>
-        </w:rPr>
+      </w:pPr>
+      <w:r>
         <w:t>Visualización de noticias</w:t>
       </w:r>
     </w:p>
@@ -4867,14 +4673,8 @@
         </w:numPr>
         <w:shd w:val="clear" w:color="auto" w:fill="FFFFFF"/>
         <w:spacing w:after="0" w:line="240" w:lineRule="auto"/>
-        <w:rPr>
-          <w:color w:val="00B050"/>
-        </w:rPr>
-      </w:pPr>
-      <w:r>
-        <w:rPr>
-          <w:color w:val="00B050"/>
-        </w:rPr>
+      </w:pPr>
+      <w:r>
         <w:t>Activación del botón de herramientas</w:t>
       </w:r>
     </w:p>
@@ -4887,14 +4687,8 @@
         </w:numPr>
         <w:shd w:val="clear" w:color="auto" w:fill="FFFFFF"/>
         <w:spacing w:after="0" w:line="240" w:lineRule="auto"/>
-        <w:rPr>
-          <w:color w:val="00B050"/>
-        </w:rPr>
-      </w:pPr>
-      <w:r>
-        <w:rPr>
-          <w:color w:val="00B050"/>
-        </w:rPr>
+      </w:pPr>
+      <w:r>
         <w:t>Desactivación del botón de herramientas</w:t>
       </w:r>
     </w:p>
@@ -4907,14 +4701,8 @@
         </w:numPr>
         <w:shd w:val="clear" w:color="auto" w:fill="FFFFFF"/>
         <w:spacing w:after="0" w:line="240" w:lineRule="auto"/>
-        <w:rPr>
-          <w:color w:val="00B050"/>
-        </w:rPr>
-      </w:pPr>
-      <w:r>
-        <w:rPr>
-          <w:color w:val="00B050"/>
-        </w:rPr>
+      </w:pPr>
+      <w:r>
         <w:t>Acceso a formulario de recomendaciones</w:t>
       </w:r>
     </w:p>
@@ -4927,14 +4715,8 @@
         </w:numPr>
         <w:shd w:val="clear" w:color="auto" w:fill="FFFFFF"/>
         <w:spacing w:after="0" w:line="240" w:lineRule="auto"/>
-        <w:rPr>
-          <w:color w:val="00B050"/>
-        </w:rPr>
-      </w:pPr>
-      <w:r>
-        <w:rPr>
-          <w:color w:val="00B050"/>
-        </w:rPr>
+      </w:pPr>
+      <w:r>
         <w:t>Validación de campos del formulario</w:t>
       </w:r>
     </w:p>
@@ -4947,14 +4729,8 @@
         </w:numPr>
         <w:shd w:val="clear" w:color="auto" w:fill="FFFFFF"/>
         <w:spacing w:after="0" w:line="240" w:lineRule="auto"/>
-        <w:rPr>
-          <w:color w:val="00B050"/>
-        </w:rPr>
-      </w:pPr>
-      <w:r>
-        <w:rPr>
-          <w:color w:val="00B050"/>
-        </w:rPr>
+      </w:pPr>
+      <w:r>
         <w:t>Carga de archivos</w:t>
       </w:r>
     </w:p>
@@ -4967,14 +4743,8 @@
         </w:numPr>
         <w:shd w:val="clear" w:color="auto" w:fill="FFFFFF"/>
         <w:spacing w:after="0" w:line="240" w:lineRule="auto"/>
-        <w:rPr>
-          <w:color w:val="00B050"/>
-        </w:rPr>
-      </w:pPr>
-      <w:r>
-        <w:rPr>
-          <w:color w:val="00B050"/>
-        </w:rPr>
+      </w:pPr>
+      <w:r>
         <w:t>Envío de formulario</w:t>
       </w:r>
     </w:p>
@@ -4987,14 +4757,8 @@
         </w:numPr>
         <w:shd w:val="clear" w:color="auto" w:fill="FFFFFF"/>
         <w:spacing w:after="0" w:line="240" w:lineRule="auto"/>
-        <w:rPr>
-          <w:color w:val="00B050"/>
-        </w:rPr>
-      </w:pPr>
-      <w:r>
-        <w:rPr>
-          <w:color w:val="00B050"/>
-        </w:rPr>
+      </w:pPr>
+      <w:r>
         <w:t>Manejo de errores</w:t>
       </w:r>
     </w:p>
@@ -5007,14 +4771,8 @@
         </w:numPr>
         <w:shd w:val="clear" w:color="auto" w:fill="FFFFFF"/>
         <w:spacing w:after="0" w:line="240" w:lineRule="auto"/>
-        <w:rPr>
-          <w:color w:val="00B050"/>
-        </w:rPr>
-      </w:pPr>
-      <w:r>
-        <w:rPr>
-          <w:color w:val="00B050"/>
-        </w:rPr>
+      </w:pPr>
+      <w:r>
         <w:t>Acceso a panel de inicio de sesión</w:t>
       </w:r>
     </w:p>
@@ -5027,14 +4785,8 @@
         </w:numPr>
         <w:shd w:val="clear" w:color="auto" w:fill="FFFFFF"/>
         <w:spacing w:after="0" w:line="240" w:lineRule="auto"/>
-        <w:rPr>
-          <w:color w:val="00B050"/>
-        </w:rPr>
-      </w:pPr>
-      <w:r>
-        <w:rPr>
-          <w:color w:val="00B050"/>
-        </w:rPr>
+      </w:pPr>
+      <w:r>
         <w:t>Validación de campos de inicio de sesión</w:t>
       </w:r>
     </w:p>
@@ -5047,14 +4799,8 @@
         </w:numPr>
         <w:shd w:val="clear" w:color="auto" w:fill="FFFFFF"/>
         <w:spacing w:after="0" w:line="240" w:lineRule="auto"/>
-        <w:rPr>
-          <w:color w:val="00B050"/>
-        </w:rPr>
-      </w:pPr>
-      <w:r>
-        <w:rPr>
-          <w:color w:val="00B050"/>
-        </w:rPr>
+      </w:pPr>
+      <w:r>
         <w:t>Validación de usuarios</w:t>
       </w:r>
     </w:p>
@@ -5067,14 +4813,8 @@
         </w:numPr>
         <w:shd w:val="clear" w:color="auto" w:fill="FFFFFF"/>
         <w:spacing w:after="0" w:line="240" w:lineRule="auto"/>
-        <w:rPr>
-          <w:color w:val="00B050"/>
-        </w:rPr>
-      </w:pPr>
-      <w:r>
-        <w:rPr>
-          <w:color w:val="00B050"/>
-        </w:rPr>
+      </w:pPr>
+      <w:r>
         <w:lastRenderedPageBreak/>
         <w:t>Inicio de sesión</w:t>
       </w:r>
@@ -5088,14 +4828,8 @@
         </w:numPr>
         <w:shd w:val="clear" w:color="auto" w:fill="FFFFFF"/>
         <w:spacing w:after="0" w:line="240" w:lineRule="auto"/>
-        <w:rPr>
-          <w:color w:val="00B050"/>
-        </w:rPr>
-      </w:pPr>
-      <w:r>
-        <w:rPr>
-          <w:color w:val="00B050"/>
-        </w:rPr>
+      </w:pPr>
+      <w:r>
         <w:t>Carga de datos como superadministrador</w:t>
       </w:r>
     </w:p>
@@ -5108,14 +4842,8 @@
         </w:numPr>
         <w:shd w:val="clear" w:color="auto" w:fill="FFFFFF"/>
         <w:spacing w:after="0" w:line="240" w:lineRule="auto"/>
-        <w:rPr>
-          <w:color w:val="00B050"/>
-        </w:rPr>
-      </w:pPr>
-      <w:r>
-        <w:rPr>
-          <w:color w:val="00B050"/>
-        </w:rPr>
+      </w:pPr>
+      <w:r>
         <w:t>Visualización de administradores</w:t>
       </w:r>
     </w:p>
@@ -5128,14 +4856,8 @@
         </w:numPr>
         <w:shd w:val="clear" w:color="auto" w:fill="FFFFFF"/>
         <w:spacing w:after="0" w:line="240" w:lineRule="auto"/>
-        <w:rPr>
-          <w:color w:val="00B050"/>
-        </w:rPr>
-      </w:pPr>
-      <w:r>
-        <w:rPr>
-          <w:color w:val="00B050"/>
-        </w:rPr>
+      </w:pPr>
+      <w:r>
         <w:t>Visualización de noticias de administradores</w:t>
       </w:r>
     </w:p>
@@ -5148,14 +4870,8 @@
         </w:numPr>
         <w:shd w:val="clear" w:color="auto" w:fill="FFFFFF"/>
         <w:spacing w:after="0" w:line="240" w:lineRule="auto"/>
-        <w:rPr>
-          <w:color w:val="00B050"/>
-        </w:rPr>
-      </w:pPr>
-      <w:r>
-        <w:rPr>
-          <w:color w:val="00B050"/>
-        </w:rPr>
+      </w:pPr>
+      <w:r>
         <w:t>Modificación de campos de administrador</w:t>
       </w:r>
     </w:p>
@@ -5168,14 +4884,8 @@
         </w:numPr>
         <w:shd w:val="clear" w:color="auto" w:fill="FFFFFF"/>
         <w:spacing w:after="0" w:line="240" w:lineRule="auto"/>
-        <w:rPr>
-          <w:color w:val="00B050"/>
-        </w:rPr>
-      </w:pPr>
-      <w:r>
-        <w:rPr>
-          <w:color w:val="00B050"/>
-        </w:rPr>
+      </w:pPr>
+      <w:r>
         <w:t>Eliminación de administradores</w:t>
       </w:r>
     </w:p>
@@ -5188,14 +4898,8 @@
         </w:numPr>
         <w:shd w:val="clear" w:color="auto" w:fill="FFFFFF"/>
         <w:spacing w:after="0" w:line="240" w:lineRule="auto"/>
-        <w:rPr>
-          <w:color w:val="00B050"/>
-        </w:rPr>
-      </w:pPr>
-      <w:r>
-        <w:rPr>
-          <w:color w:val="00B050"/>
-        </w:rPr>
+      </w:pPr>
+      <w:r>
         <w:t>Eliminación de noticias de administradores</w:t>
       </w:r>
     </w:p>
@@ -5208,14 +4912,8 @@
         </w:numPr>
         <w:shd w:val="clear" w:color="auto" w:fill="FFFFFF"/>
         <w:spacing w:after="0" w:line="240" w:lineRule="auto"/>
-        <w:rPr>
-          <w:color w:val="00B050"/>
-        </w:rPr>
-      </w:pPr>
-      <w:r>
-        <w:rPr>
-          <w:color w:val="00B050"/>
-        </w:rPr>
+      </w:pPr>
+      <w:r>
         <w:t>Acceso a formulario de creación de administradores</w:t>
       </w:r>
     </w:p>
@@ -5228,14 +4926,8 @@
         </w:numPr>
         <w:shd w:val="clear" w:color="auto" w:fill="FFFFFF"/>
         <w:spacing w:after="0" w:line="240" w:lineRule="auto"/>
-        <w:rPr>
-          <w:color w:val="00B050"/>
-        </w:rPr>
-      </w:pPr>
-      <w:r>
-        <w:rPr>
-          <w:color w:val="00B050"/>
-        </w:rPr>
+      </w:pPr>
+      <w:r>
         <w:t>Creación de administradores</w:t>
       </w:r>
     </w:p>
@@ -5248,14 +4940,8 @@
         </w:numPr>
         <w:shd w:val="clear" w:color="auto" w:fill="FFFFFF"/>
         <w:spacing w:after="0" w:line="240" w:lineRule="auto"/>
-        <w:rPr>
-          <w:color w:val="00B050"/>
-        </w:rPr>
-      </w:pPr>
-      <w:r>
-        <w:rPr>
-          <w:color w:val="00B050"/>
-        </w:rPr>
+      </w:pPr>
+      <w:r>
         <w:t>Visualización de recomendaciones</w:t>
       </w:r>
     </w:p>
@@ -5268,14 +4954,8 @@
         </w:numPr>
         <w:shd w:val="clear" w:color="auto" w:fill="FFFFFF"/>
         <w:spacing w:after="0" w:line="240" w:lineRule="auto"/>
-        <w:rPr>
-          <w:color w:val="00B050"/>
-        </w:rPr>
-      </w:pPr>
-      <w:r>
-        <w:rPr>
-          <w:color w:val="00B050"/>
-        </w:rPr>
+      </w:pPr>
+      <w:r>
         <w:t>Aprobación de recomendaciones</w:t>
       </w:r>
     </w:p>
@@ -5288,14 +4968,8 @@
         </w:numPr>
         <w:shd w:val="clear" w:color="auto" w:fill="FFFFFF"/>
         <w:spacing w:after="0" w:line="240" w:lineRule="auto"/>
-        <w:rPr>
-          <w:color w:val="00B050"/>
-        </w:rPr>
-      </w:pPr>
-      <w:r>
-        <w:rPr>
-          <w:color w:val="00B050"/>
-        </w:rPr>
+      </w:pPr>
+      <w:r>
         <w:t>Desaprobación de recomendaciones</w:t>
       </w:r>
     </w:p>
@@ -5308,14 +4982,8 @@
         </w:numPr>
         <w:shd w:val="clear" w:color="auto" w:fill="FFFFFF"/>
         <w:spacing w:after="0" w:line="240" w:lineRule="auto"/>
-        <w:rPr>
-          <w:color w:val="00B050"/>
-        </w:rPr>
-      </w:pPr>
-      <w:r>
-        <w:rPr>
-          <w:color w:val="00B050"/>
-        </w:rPr>
+      </w:pPr>
+      <w:r>
         <w:t>Eliminación de recomendaciones</w:t>
       </w:r>
     </w:p>
@@ -5328,14 +4996,8 @@
         </w:numPr>
         <w:shd w:val="clear" w:color="auto" w:fill="FFFFFF"/>
         <w:spacing w:after="0" w:line="240" w:lineRule="auto"/>
-        <w:rPr>
-          <w:color w:val="00B050"/>
-        </w:rPr>
-      </w:pPr>
-      <w:r>
-        <w:rPr>
-          <w:color w:val="00B050"/>
-        </w:rPr>
+      </w:pPr>
+      <w:r>
         <w:t>Carga de datos como administrador</w:t>
       </w:r>
     </w:p>
@@ -5348,14 +5010,8 @@
         </w:numPr>
         <w:shd w:val="clear" w:color="auto" w:fill="FFFFFF"/>
         <w:spacing w:after="0" w:line="240" w:lineRule="auto"/>
-        <w:rPr>
-          <w:color w:val="00B050"/>
-        </w:rPr>
-      </w:pPr>
-      <w:r>
-        <w:rPr>
-          <w:color w:val="00B050"/>
-        </w:rPr>
+      </w:pPr>
+      <w:r>
         <w:t>Visualización de noticias como administrador</w:t>
       </w:r>
     </w:p>
@@ -5368,14 +5024,8 @@
         </w:numPr>
         <w:shd w:val="clear" w:color="auto" w:fill="FFFFFF"/>
         <w:spacing w:after="0" w:line="240" w:lineRule="auto"/>
-        <w:rPr>
-          <w:color w:val="00B050"/>
-        </w:rPr>
-      </w:pPr>
-      <w:r>
-        <w:rPr>
-          <w:color w:val="00B050"/>
-        </w:rPr>
+      </w:pPr>
+      <w:r>
         <w:t>Modificación de noticias</w:t>
       </w:r>
     </w:p>
@@ -5388,14 +5038,8 @@
         </w:numPr>
         <w:shd w:val="clear" w:color="auto" w:fill="FFFFFF"/>
         <w:spacing w:after="0" w:line="240" w:lineRule="auto"/>
-        <w:rPr>
-          <w:color w:val="00B050"/>
-        </w:rPr>
-      </w:pPr>
-      <w:r>
-        <w:rPr>
-          <w:color w:val="00B050"/>
-        </w:rPr>
+      </w:pPr>
+      <w:r>
         <w:t>Eliminación de noticias</w:t>
       </w:r>
     </w:p>
@@ -5408,14 +5052,8 @@
         </w:numPr>
         <w:shd w:val="clear" w:color="auto" w:fill="FFFFFF"/>
         <w:spacing w:after="0" w:line="240" w:lineRule="auto"/>
-        <w:rPr>
-          <w:color w:val="00B050"/>
-        </w:rPr>
-      </w:pPr>
-      <w:r>
-        <w:rPr>
-          <w:color w:val="00B050"/>
-        </w:rPr>
+      </w:pPr>
+      <w:r>
         <w:t>Acceso a formulario de creación de noticias</w:t>
       </w:r>
     </w:p>
@@ -5428,14 +5066,8 @@
         </w:numPr>
         <w:shd w:val="clear" w:color="auto" w:fill="FFFFFF"/>
         <w:spacing w:after="0" w:line="240" w:lineRule="auto"/>
-        <w:rPr>
-          <w:color w:val="00B050"/>
-        </w:rPr>
-      </w:pPr>
-      <w:r>
-        <w:rPr>
-          <w:color w:val="00B050"/>
-        </w:rPr>
+      </w:pPr>
+      <w:r>
         <w:t>Creación de noticias</w:t>
       </w:r>
     </w:p>
@@ -5448,14 +5080,8 @@
         </w:numPr>
         <w:shd w:val="clear" w:color="auto" w:fill="FFFFFF"/>
         <w:spacing w:after="0" w:line="240" w:lineRule="auto"/>
-        <w:rPr>
-          <w:color w:val="00B050"/>
-        </w:rPr>
-      </w:pPr>
-      <w:r>
-        <w:rPr>
-          <w:color w:val="00B050"/>
-        </w:rPr>
+      </w:pPr>
+      <w:r>
         <w:t>Visualización de anuncios como administrador</w:t>
       </w:r>
     </w:p>
@@ -5468,14 +5094,8 @@
         </w:numPr>
         <w:shd w:val="clear" w:color="auto" w:fill="FFFFFF"/>
         <w:spacing w:after="0" w:line="240" w:lineRule="auto"/>
-        <w:rPr>
-          <w:color w:val="00B050"/>
-        </w:rPr>
-      </w:pPr>
-      <w:r>
-        <w:rPr>
-          <w:color w:val="00B050"/>
-        </w:rPr>
+      </w:pPr>
+      <w:r>
         <w:t>Modificación de anuncios</w:t>
       </w:r>
     </w:p>
@@ -5488,14 +5108,8 @@
         </w:numPr>
         <w:shd w:val="clear" w:color="auto" w:fill="FFFFFF"/>
         <w:spacing w:after="0" w:line="240" w:lineRule="auto"/>
-        <w:rPr>
-          <w:color w:val="00B050"/>
-        </w:rPr>
-      </w:pPr>
-      <w:r>
-        <w:rPr>
-          <w:color w:val="00B050"/>
-        </w:rPr>
+      </w:pPr>
+      <w:r>
         <w:t>Eliminación de anuncios</w:t>
       </w:r>
     </w:p>
@@ -5508,14 +5122,8 @@
         </w:numPr>
         <w:shd w:val="clear" w:color="auto" w:fill="FFFFFF"/>
         <w:spacing w:after="0" w:line="240" w:lineRule="auto"/>
-        <w:rPr>
-          <w:color w:val="00B050"/>
-        </w:rPr>
-      </w:pPr>
-      <w:r>
-        <w:rPr>
-          <w:color w:val="00B050"/>
-        </w:rPr>
+      </w:pPr>
+      <w:r>
         <w:t>Acceso a formulario de creación de anuncios</w:t>
       </w:r>
     </w:p>
@@ -5528,14 +5136,8 @@
         </w:numPr>
         <w:shd w:val="clear" w:color="auto" w:fill="FFFFFF"/>
         <w:spacing w:after="0" w:line="240" w:lineRule="auto"/>
-        <w:rPr>
-          <w:color w:val="00B050"/>
-        </w:rPr>
-      </w:pPr>
-      <w:r>
-        <w:rPr>
-          <w:color w:val="00B050"/>
-        </w:rPr>
+      </w:pPr>
+      <w:r>
         <w:t>Creación de anuncios</w:t>
       </w:r>
     </w:p>
@@ -5548,14 +5150,8 @@
         </w:numPr>
         <w:shd w:val="clear" w:color="auto" w:fill="FFFFFF"/>
         <w:spacing w:after="0" w:line="240" w:lineRule="auto"/>
-        <w:rPr>
-          <w:color w:val="00B050"/>
-        </w:rPr>
-      </w:pPr>
-      <w:r>
-        <w:rPr>
-          <w:color w:val="00B050"/>
-        </w:rPr>
+      </w:pPr>
+      <w:r>
         <w:t>Visualización de recomendaciones aprobadas como administrador</w:t>
       </w:r>
     </w:p>
@@ -5568,14 +5164,8 @@
         </w:numPr>
         <w:shd w:val="clear" w:color="auto" w:fill="FFFFFF"/>
         <w:spacing w:after="0" w:line="240" w:lineRule="auto"/>
-        <w:rPr>
-          <w:color w:val="365F91"/>
-        </w:rPr>
-      </w:pPr>
-      <w:r>
-        <w:rPr>
-          <w:color w:val="00B050"/>
-        </w:rPr>
+      </w:pPr>
+      <w:r>
         <w:t>Eliminación de recomendaciones</w:t>
       </w:r>
       <w:bookmarkStart w:id="7" w:name="_1t3h5sf" w:colFirst="0" w:colLast="0"/>
@@ -5590,14 +5180,8 @@
         </w:numPr>
         <w:shd w:val="clear" w:color="auto" w:fill="FFFFFF"/>
         <w:spacing w:after="0" w:line="240" w:lineRule="auto"/>
-        <w:rPr>
-          <w:color w:val="365F91"/>
-        </w:rPr>
-      </w:pPr>
-      <w:r>
-        <w:rPr>
-          <w:color w:val="00B050"/>
-        </w:rPr>
+      </w:pPr>
+      <w:r>
         <w:t>Comportamiento en dispositivos móviles</w:t>
       </w:r>
     </w:p>
@@ -5644,14 +5228,8 @@
         </w:numPr>
         <w:shd w:val="clear" w:color="auto" w:fill="FFFFFF"/>
         <w:spacing w:after="0" w:line="240" w:lineRule="auto"/>
-        <w:rPr>
-          <w:color w:val="00B050"/>
-        </w:rPr>
-      </w:pPr>
-      <w:r>
-        <w:rPr>
-          <w:color w:val="00B050"/>
-        </w:rPr>
+      </w:pPr>
+      <w:r>
         <w:t>Tiempo de respuesta del servidor</w:t>
       </w:r>
     </w:p>
@@ -5664,14 +5242,8 @@
         </w:numPr>
         <w:shd w:val="clear" w:color="auto" w:fill="FFFFFF"/>
         <w:spacing w:after="0" w:line="240" w:lineRule="auto"/>
-        <w:rPr>
-          <w:color w:val="00B050"/>
-        </w:rPr>
-      </w:pPr>
-      <w:r>
-        <w:rPr>
-          <w:color w:val="00B050"/>
-        </w:rPr>
+      </w:pPr>
+      <w:r>
         <w:t>Trafico de los datos</w:t>
       </w:r>
     </w:p>
@@ -5684,14 +5256,8 @@
         </w:numPr>
         <w:shd w:val="clear" w:color="auto" w:fill="FFFFFF"/>
         <w:spacing w:after="0" w:line="240" w:lineRule="auto"/>
-        <w:rPr>
-          <w:color w:val="00B050"/>
-        </w:rPr>
-      </w:pPr>
-      <w:r>
-        <w:rPr>
-          <w:color w:val="00B050"/>
-        </w:rPr>
+      </w:pPr>
+      <w:r>
         <w:t>Seguridad de los datos</w:t>
       </w:r>
     </w:p>
@@ -5704,14 +5270,8 @@
         </w:numPr>
         <w:shd w:val="clear" w:color="auto" w:fill="FFFFFF"/>
         <w:spacing w:after="0" w:line="240" w:lineRule="auto"/>
-        <w:rPr>
-          <w:color w:val="00B050"/>
-        </w:rPr>
-      </w:pPr>
-      <w:r>
-        <w:rPr>
-          <w:color w:val="00B050"/>
-        </w:rPr>
+      </w:pPr>
+      <w:r>
         <w:t>Compatibilidad con navegadores</w:t>
       </w:r>
     </w:p>
@@ -5724,14 +5284,8 @@
         </w:numPr>
         <w:shd w:val="clear" w:color="auto" w:fill="FFFFFF"/>
         <w:spacing w:after="0" w:line="240" w:lineRule="auto"/>
-        <w:rPr>
-          <w:color w:val="00B050"/>
-        </w:rPr>
-      </w:pPr>
-      <w:r>
-        <w:rPr>
-          <w:color w:val="00B050"/>
-        </w:rPr>
+      </w:pPr>
+      <w:r>
         <w:t>Adaptabilidad de la plataforma</w:t>
       </w:r>
     </w:p>
@@ -5741,7 +5295,6 @@
         <w:spacing w:after="0" w:line="240" w:lineRule="auto"/>
         <w:rPr>
           <w:rFonts w:ascii="Calibri" w:eastAsia="Calibri" w:hAnsi="Calibri" w:cs="Calibri"/>
-          <w:color w:val="222222"/>
           <w:sz w:val="22"/>
           <w:szCs w:val="22"/>
         </w:rPr>
@@ -5867,14 +5420,8 @@
         </w:numPr>
         <w:shd w:val="clear" w:color="auto" w:fill="FFFFFF"/>
         <w:spacing w:after="0" w:line="240" w:lineRule="auto"/>
-        <w:rPr>
-          <w:color w:val="00B050"/>
-        </w:rPr>
-      </w:pPr>
-      <w:r>
-        <w:rPr>
-          <w:color w:val="00B050"/>
-        </w:rPr>
+      </w:pPr>
+      <w:r>
         <w:t>Portabilidad del software:</w:t>
       </w:r>
     </w:p>
@@ -5883,28 +5430,16 @@
         <w:shd w:val="clear" w:color="auto" w:fill="FFFFFF"/>
         <w:spacing w:after="0" w:line="240" w:lineRule="auto"/>
         <w:ind w:left="720"/>
-        <w:rPr>
-          <w:color w:val="00B050"/>
-        </w:rPr>
-      </w:pPr>
-      <w:r>
-        <w:rPr>
-          <w:color w:val="00B050"/>
-        </w:rPr>
+      </w:pPr>
+      <w:r>
         <w:t xml:space="preserve">Esto no se probará ya que el software se encuentra en etapa de desarrollo y no de producción, por </w:t>
       </w:r>
       <w:proofErr w:type="gramStart"/>
       <w:r>
-        <w:rPr>
-          <w:color w:val="00B050"/>
-        </w:rPr>
         <w:t>ende</w:t>
       </w:r>
       <w:proofErr w:type="gramEnd"/>
       <w:r>
-        <w:rPr>
-          <w:color w:val="00B050"/>
-        </w:rPr>
         <w:t xml:space="preserve"> es imposible realizar pruebas de portabilidad del mismo</w:t>
       </w:r>
     </w:p>
@@ -5955,28 +5490,16 @@
       <w:pPr>
         <w:shd w:val="clear" w:color="auto" w:fill="FFFFFF"/>
         <w:spacing w:after="0" w:line="240" w:lineRule="auto"/>
-        <w:rPr>
-          <w:color w:val="00B050"/>
-        </w:rPr>
-      </w:pPr>
-      <w:r>
-        <w:rPr>
-          <w:color w:val="00B050"/>
-        </w:rPr>
+      </w:pPr>
+      <w:r>
         <w:t xml:space="preserve">Las pruebas que se van a realizar son pruebas unitarias y automatizadas con ayuda de </w:t>
       </w:r>
       <w:proofErr w:type="spellStart"/>
       <w:r>
-        <w:rPr>
-          <w:color w:val="00B050"/>
-        </w:rPr>
         <w:t>Cypress</w:t>
       </w:r>
       <w:proofErr w:type="spellEnd"/>
       <w:r>
-        <w:rPr>
-          <w:color w:val="00B050"/>
-        </w:rPr>
         <w:t>.</w:t>
       </w:r>
     </w:p>
@@ -5984,9 +5507,6 @@
       <w:pPr>
         <w:shd w:val="clear" w:color="auto" w:fill="FFFFFF"/>
         <w:spacing w:after="0" w:line="240" w:lineRule="auto"/>
-        <w:rPr>
-          <w:color w:val="00B050"/>
-        </w:rPr>
       </w:pPr>
     </w:p>
     <w:p>
@@ -6194,14 +5714,8 @@
       <w:pPr>
         <w:shd w:val="clear" w:color="auto" w:fill="FFFFFF"/>
         <w:spacing w:after="0" w:line="240" w:lineRule="auto"/>
-        <w:rPr>
-          <w:color w:val="00B050"/>
-        </w:rPr>
-      </w:pPr>
-      <w:r>
-        <w:rPr>
-          <w:color w:val="00B050"/>
-        </w:rPr>
+      </w:pPr>
+      <w:r>
         <w:t>Todas las pruebas deben ser superadas con éxito para cumplir aprobar el plan de pruebas, es decir, el 100% de las pruebas unitarias y automatizadas deben completarse con éxito, en caso de lo contrario, se deben corregir y reintentar hasta cumplir con los criterios de aceptación.</w:t>
       </w:r>
     </w:p>
@@ -6209,9 +5723,6 @@
       <w:pPr>
         <w:shd w:val="clear" w:color="auto" w:fill="FFFFFF"/>
         <w:spacing w:after="0" w:line="240" w:lineRule="auto"/>
-        <w:rPr>
-          <w:color w:val="00B050"/>
-        </w:rPr>
       </w:pPr>
     </w:p>
     <w:p>
@@ -6344,14 +5855,8 @@
       <w:pPr>
         <w:shd w:val="clear" w:color="auto" w:fill="FFFFFF"/>
         <w:spacing w:after="0" w:line="240" w:lineRule="auto"/>
-        <w:rPr>
-          <w:color w:val="00B050"/>
-        </w:rPr>
-      </w:pPr>
-      <w:r>
-        <w:rPr>
-          <w:color w:val="00B050"/>
-        </w:rPr>
+      </w:pPr>
+      <w:r>
         <w:t>En caso de que el porcentaje de éxito no supere el 75%, se suspenderá por completo la ejecución de pruebas para realizar las correcciones necesarias</w:t>
       </w:r>
     </w:p>
@@ -6359,9 +5864,6 @@
       <w:pPr>
         <w:shd w:val="clear" w:color="auto" w:fill="FFFFFF"/>
         <w:spacing w:before="280" w:after="280" w:line="240" w:lineRule="auto"/>
-        <w:rPr>
-          <w:color w:val="365F91"/>
-        </w:rPr>
       </w:pPr>
     </w:p>
     <w:p>
@@ -6467,14 +5969,8 @@
       <w:pPr>
         <w:shd w:val="clear" w:color="auto" w:fill="FFFFFF"/>
         <w:spacing w:after="0" w:line="240" w:lineRule="auto"/>
-        <w:rPr>
-          <w:color w:val="00B050"/>
-        </w:rPr>
-      </w:pPr>
-      <w:r>
-        <w:rPr>
-          <w:color w:val="00B050"/>
-        </w:rPr>
+      </w:pPr>
+      <w:r>
         <w:t>Se reanudarán las pruebas cuando todos los errores hayan sido intervenidos</w:t>
       </w:r>
     </w:p>
@@ -6735,27 +6231,13 @@
       <w:pPr>
         <w:shd w:val="clear" w:color="auto" w:fill="FFFFFF"/>
         <w:spacing w:after="0" w:line="240" w:lineRule="auto"/>
-        <w:rPr>
-          <w:color w:val="00B050"/>
-        </w:rPr>
-      </w:pPr>
-      <w:r>
-        <w:rPr>
-          <w:color w:val="00B050"/>
-        </w:rPr>
+      </w:pPr>
+      <w:r>
         <w:t>Se entregará un informe evaluando los puntos que se someterán a pruebas y su resultado, generando un resultado general.</w:t>
       </w:r>
     </w:p>
     <w:p>
-      <w:pPr>
-        <w:rPr>
-          <w:color w:val="00B050"/>
-        </w:rPr>
-      </w:pPr>
-      <w:r>
-        <w:rPr>
-          <w:color w:val="00B050"/>
-        </w:rPr>
+      <w:r>
         <w:br w:type="page"/>
       </w:r>
     </w:p>
@@ -6820,56 +6302,6 @@
                 <pic:pic xmlns:pic="http://schemas.openxmlformats.org/drawingml/2006/picture">
                   <pic:nvPicPr>
                     <pic:cNvPr id="319459834" name="Picture 319459834"/>
-                    <pic:cNvPicPr/>
-                  </pic:nvPicPr>
-                  <pic:blipFill>
-                    <a:blip r:embed="rId7" cstate="print">
-                      <a:extLst>
-                        <a:ext uri="{28A0092B-C50C-407E-A947-70E740481C1C}">
-                          <a14:useLocalDpi xmlns:a14="http://schemas.microsoft.com/office/drawing/2010/main" val="0"/>
-                        </a:ext>
-                      </a:extLst>
-                    </a:blip>
-                    <a:stretch>
-                      <a:fillRect/>
-                    </a:stretch>
-                  </pic:blipFill>
-                  <pic:spPr>
-                    <a:xfrm>
-                      <a:off x="0" y="0"/>
-                      <a:ext cx="5612130" cy="3156585"/>
-                    </a:xfrm>
-                    <a:prstGeom prst="rect">
-                      <a:avLst/>
-                    </a:prstGeom>
-                  </pic:spPr>
-                </pic:pic>
-              </a:graphicData>
-            </a:graphic>
-          </wp:inline>
-        </w:drawing>
-      </w:r>
-      <w:r>
-        <w:rPr>
-          <w:rFonts w:ascii="Calibri" w:eastAsia="Calibri" w:hAnsi="Calibri" w:cs="Calibri"/>
-          <w:noProof/>
-          <w:color w:val="222222"/>
-          <w:sz w:val="22"/>
-          <w:szCs w:val="22"/>
-        </w:rPr>
-        <w:drawing>
-          <wp:inline distT="0" distB="0" distL="0" distR="0" wp14:anchorId="6B0191B5" wp14:editId="2716CA9A">
-            <wp:extent cx="5612130" cy="3156585"/>
-            <wp:effectExtent l="0" t="0" r="7620" b="5715"/>
-            <wp:docPr id="1451769700" name="Picture 3"/>
-            <wp:cNvGraphicFramePr>
-              <a:graphicFrameLocks xmlns:a="http://schemas.openxmlformats.org/drawingml/2006/main" noChangeAspect="1"/>
-            </wp:cNvGraphicFramePr>
-            <a:graphic xmlns:a="http://schemas.openxmlformats.org/drawingml/2006/main">
-              <a:graphicData uri="http://schemas.openxmlformats.org/drawingml/2006/picture">
-                <pic:pic xmlns:pic="http://schemas.openxmlformats.org/drawingml/2006/picture">
-                  <pic:nvPicPr>
-                    <pic:cNvPr id="1451769700" name="Picture 1451769700"/>
                     <pic:cNvPicPr/>
                   </pic:nvPicPr>
                   <pic:blipFill>
@@ -6907,12 +6339,11 @@
           <w:sz w:val="22"/>
           <w:szCs w:val="22"/>
         </w:rPr>
-        <w:lastRenderedPageBreak/>
         <w:drawing>
-          <wp:inline distT="0" distB="0" distL="0" distR="0" wp14:anchorId="172D9E41" wp14:editId="3C1FB2AF">
+          <wp:inline distT="0" distB="0" distL="0" distR="0" wp14:anchorId="6B0191B5" wp14:editId="2716CA9A">
             <wp:extent cx="5612130" cy="3156585"/>
             <wp:effectExtent l="0" t="0" r="7620" b="5715"/>
-            <wp:docPr id="1587227955" name="Picture 4" descr="A screenshot of a computer&#10;&#10;Description automatically generated"/>
+            <wp:docPr id="1451769700" name="Picture 3"/>
             <wp:cNvGraphicFramePr>
               <a:graphicFrameLocks xmlns:a="http://schemas.openxmlformats.org/drawingml/2006/main" noChangeAspect="1"/>
             </wp:cNvGraphicFramePr>
@@ -6920,57 +6351,7 @@
               <a:graphicData uri="http://schemas.openxmlformats.org/drawingml/2006/picture">
                 <pic:pic xmlns:pic="http://schemas.openxmlformats.org/drawingml/2006/picture">
                   <pic:nvPicPr>
-                    <pic:cNvPr id="1587227955" name="Picture 4" descr="A screenshot of a computer&#10;&#10;Description automatically generated"/>
-                    <pic:cNvPicPr/>
-                  </pic:nvPicPr>
-                  <pic:blipFill>
-                    <a:blip r:embed="rId8" cstate="print">
-                      <a:extLst>
-                        <a:ext uri="{28A0092B-C50C-407E-A947-70E740481C1C}">
-                          <a14:useLocalDpi xmlns:a14="http://schemas.microsoft.com/office/drawing/2010/main" val="0"/>
-                        </a:ext>
-                      </a:extLst>
-                    </a:blip>
-                    <a:stretch>
-                      <a:fillRect/>
-                    </a:stretch>
-                  </pic:blipFill>
-                  <pic:spPr>
-                    <a:xfrm>
-                      <a:off x="0" y="0"/>
-                      <a:ext cx="5612130" cy="3156585"/>
-                    </a:xfrm>
-                    <a:prstGeom prst="rect">
-                      <a:avLst/>
-                    </a:prstGeom>
-                  </pic:spPr>
-                </pic:pic>
-              </a:graphicData>
-            </a:graphic>
-          </wp:inline>
-        </w:drawing>
-      </w:r>
-      <w:r>
-        <w:rPr>
-          <w:rFonts w:ascii="Calibri" w:eastAsia="Calibri" w:hAnsi="Calibri" w:cs="Calibri"/>
-          <w:noProof/>
-          <w:color w:val="222222"/>
-          <w:sz w:val="22"/>
-          <w:szCs w:val="22"/>
-        </w:rPr>
-        <w:drawing>
-          <wp:inline distT="0" distB="0" distL="0" distR="0" wp14:anchorId="55A6A0B2" wp14:editId="2FC538C5">
-            <wp:extent cx="5612130" cy="3156585"/>
-            <wp:effectExtent l="0" t="0" r="7620" b="5715"/>
-            <wp:docPr id="1965210131" name="Picture 5"/>
-            <wp:cNvGraphicFramePr>
-              <a:graphicFrameLocks xmlns:a="http://schemas.openxmlformats.org/drawingml/2006/main" noChangeAspect="1"/>
-            </wp:cNvGraphicFramePr>
-            <a:graphic xmlns:a="http://schemas.openxmlformats.org/drawingml/2006/main">
-              <a:graphicData uri="http://schemas.openxmlformats.org/drawingml/2006/picture">
-                <pic:pic xmlns:pic="http://schemas.openxmlformats.org/drawingml/2006/picture">
-                  <pic:nvPicPr>
-                    <pic:cNvPr id="1965210131" name="Picture 1965210131"/>
+                    <pic:cNvPr id="1451769700" name="Picture 1451769700"/>
                     <pic:cNvPicPr/>
                   </pic:nvPicPr>
                   <pic:blipFill>
@@ -7010,10 +6391,10 @@
         </w:rPr>
         <w:lastRenderedPageBreak/>
         <w:drawing>
-          <wp:inline distT="0" distB="0" distL="0" distR="0" wp14:anchorId="1DA626F2" wp14:editId="691D9AB6">
+          <wp:inline distT="0" distB="0" distL="0" distR="0" wp14:anchorId="172D9E41" wp14:editId="3C1FB2AF">
             <wp:extent cx="5612130" cy="3156585"/>
             <wp:effectExtent l="0" t="0" r="7620" b="5715"/>
-            <wp:docPr id="94716166" name="Picture 6"/>
+            <wp:docPr id="1587227955" name="Picture 4" descr="A screenshot of a computer&#10;&#10;Description automatically generated"/>
             <wp:cNvGraphicFramePr>
               <a:graphicFrameLocks xmlns:a="http://schemas.openxmlformats.org/drawingml/2006/main" noChangeAspect="1"/>
             </wp:cNvGraphicFramePr>
@@ -7021,7 +6402,57 @@
               <a:graphicData uri="http://schemas.openxmlformats.org/drawingml/2006/picture">
                 <pic:pic xmlns:pic="http://schemas.openxmlformats.org/drawingml/2006/picture">
                   <pic:nvPicPr>
-                    <pic:cNvPr id="94716166" name="Picture 94716166"/>
+                    <pic:cNvPr id="1587227955" name="Picture 4" descr="A screenshot of a computer&#10;&#10;Description automatically generated"/>
+                    <pic:cNvPicPr/>
+                  </pic:nvPicPr>
+                  <pic:blipFill>
+                    <a:blip r:embed="rId9" cstate="print">
+                      <a:extLst>
+                        <a:ext uri="{28A0092B-C50C-407E-A947-70E740481C1C}">
+                          <a14:useLocalDpi xmlns:a14="http://schemas.microsoft.com/office/drawing/2010/main" val="0"/>
+                        </a:ext>
+                      </a:extLst>
+                    </a:blip>
+                    <a:stretch>
+                      <a:fillRect/>
+                    </a:stretch>
+                  </pic:blipFill>
+                  <pic:spPr>
+                    <a:xfrm>
+                      <a:off x="0" y="0"/>
+                      <a:ext cx="5612130" cy="3156585"/>
+                    </a:xfrm>
+                    <a:prstGeom prst="rect">
+                      <a:avLst/>
+                    </a:prstGeom>
+                  </pic:spPr>
+                </pic:pic>
+              </a:graphicData>
+            </a:graphic>
+          </wp:inline>
+        </w:drawing>
+      </w:r>
+      <w:r>
+        <w:rPr>
+          <w:rFonts w:ascii="Calibri" w:eastAsia="Calibri" w:hAnsi="Calibri" w:cs="Calibri"/>
+          <w:noProof/>
+          <w:color w:val="222222"/>
+          <w:sz w:val="22"/>
+          <w:szCs w:val="22"/>
+        </w:rPr>
+        <w:drawing>
+          <wp:inline distT="0" distB="0" distL="0" distR="0" wp14:anchorId="55A6A0B2" wp14:editId="2FC538C5">
+            <wp:extent cx="5612130" cy="3156585"/>
+            <wp:effectExtent l="0" t="0" r="7620" b="5715"/>
+            <wp:docPr id="1965210131" name="Picture 5"/>
+            <wp:cNvGraphicFramePr>
+              <a:graphicFrameLocks xmlns:a="http://schemas.openxmlformats.org/drawingml/2006/main" noChangeAspect="1"/>
+            </wp:cNvGraphicFramePr>
+            <a:graphic xmlns:a="http://schemas.openxmlformats.org/drawingml/2006/main">
+              <a:graphicData uri="http://schemas.openxmlformats.org/drawingml/2006/picture">
+                <pic:pic xmlns:pic="http://schemas.openxmlformats.org/drawingml/2006/picture">
+                  <pic:nvPicPr>
+                    <pic:cNvPr id="1965210131" name="Picture 1965210131"/>
                     <pic:cNvPicPr/>
                   </pic:nvPicPr>
                   <pic:blipFill>
@@ -7059,11 +6490,12 @@
           <w:sz w:val="22"/>
           <w:szCs w:val="22"/>
         </w:rPr>
+        <w:lastRenderedPageBreak/>
         <w:drawing>
-          <wp:inline distT="0" distB="0" distL="0" distR="0" wp14:anchorId="28C58196" wp14:editId="7A1740CB">
+          <wp:inline distT="0" distB="0" distL="0" distR="0" wp14:anchorId="1DA626F2" wp14:editId="691D9AB6">
             <wp:extent cx="5612130" cy="3156585"/>
             <wp:effectExtent l="0" t="0" r="7620" b="5715"/>
-            <wp:docPr id="1857149828" name="Picture 7" descr="A screenshot of a computer&#10;&#10;Description automatically generated"/>
+            <wp:docPr id="94716166" name="Picture 6"/>
             <wp:cNvGraphicFramePr>
               <a:graphicFrameLocks xmlns:a="http://schemas.openxmlformats.org/drawingml/2006/main" noChangeAspect="1"/>
             </wp:cNvGraphicFramePr>
@@ -7071,7 +6503,7 @@
               <a:graphicData uri="http://schemas.openxmlformats.org/drawingml/2006/picture">
                 <pic:pic xmlns:pic="http://schemas.openxmlformats.org/drawingml/2006/picture">
                   <pic:nvPicPr>
-                    <pic:cNvPr id="1857149828" name="Picture 7" descr="A screenshot of a computer&#10;&#10;Description automatically generated"/>
+                    <pic:cNvPr id="94716166" name="Picture 94716166"/>
                     <pic:cNvPicPr/>
                   </pic:nvPicPr>
                   <pic:blipFill>
@@ -7101,6 +6533,56 @@
           </wp:inline>
         </w:drawing>
       </w:r>
+      <w:r>
+        <w:rPr>
+          <w:rFonts w:ascii="Calibri" w:eastAsia="Calibri" w:hAnsi="Calibri" w:cs="Calibri"/>
+          <w:noProof/>
+          <w:color w:val="222222"/>
+          <w:sz w:val="22"/>
+          <w:szCs w:val="22"/>
+        </w:rPr>
+        <w:drawing>
+          <wp:inline distT="0" distB="0" distL="0" distR="0" wp14:anchorId="28C58196" wp14:editId="5CC3304B">
+            <wp:extent cx="5612130" cy="3156585"/>
+            <wp:effectExtent l="0" t="0" r="7620" b="5715"/>
+            <wp:docPr id="1857149828" name="Picture 7" descr="A screenshot of a computer&#10;&#10;Description automatically generated"/>
+            <wp:cNvGraphicFramePr>
+              <a:graphicFrameLocks xmlns:a="http://schemas.openxmlformats.org/drawingml/2006/main" noChangeAspect="1"/>
+            </wp:cNvGraphicFramePr>
+            <a:graphic xmlns:a="http://schemas.openxmlformats.org/drawingml/2006/main">
+              <a:graphicData uri="http://schemas.openxmlformats.org/drawingml/2006/picture">
+                <pic:pic xmlns:pic="http://schemas.openxmlformats.org/drawingml/2006/picture">
+                  <pic:nvPicPr>
+                    <pic:cNvPr id="1857149828" name="Picture 7" descr="A screenshot of a computer&#10;&#10;Description automatically generated"/>
+                    <pic:cNvPicPr/>
+                  </pic:nvPicPr>
+                  <pic:blipFill>
+                    <a:blip r:embed="rId12" cstate="print">
+                      <a:extLst>
+                        <a:ext uri="{28A0092B-C50C-407E-A947-70E740481C1C}">
+                          <a14:useLocalDpi xmlns:a14="http://schemas.microsoft.com/office/drawing/2010/main" val="0"/>
+                        </a:ext>
+                      </a:extLst>
+                    </a:blip>
+                    <a:stretch>
+                      <a:fillRect/>
+                    </a:stretch>
+                  </pic:blipFill>
+                  <pic:spPr>
+                    <a:xfrm>
+                      <a:off x="0" y="0"/>
+                      <a:ext cx="5612130" cy="3156585"/>
+                    </a:xfrm>
+                    <a:prstGeom prst="rect">
+                      <a:avLst/>
+                    </a:prstGeom>
+                  </pic:spPr>
+                </pic:pic>
+              </a:graphicData>
+            </a:graphic>
+          </wp:inline>
+        </w:drawing>
+      </w:r>
     </w:p>
     <w:p>
       <w:pPr>
@@ -7236,20 +6718,11 @@
       <w:pPr>
         <w:shd w:val="clear" w:color="auto" w:fill="FFFFFF"/>
         <w:spacing w:after="0" w:line="240" w:lineRule="auto"/>
-        <w:rPr>
-          <w:color w:val="00B050"/>
-        </w:rPr>
-      </w:pPr>
-      <w:r>
-        <w:rPr>
-          <w:color w:val="00B050"/>
-        </w:rPr>
+      </w:pPr>
+      <w:r>
         <w:t>Computadores con las siguientes especificaciones mínimas:</w:t>
       </w:r>
       <w:r>
-        <w:rPr>
-          <w:color w:val="00B050"/>
-        </w:rPr>
         <w:br/>
         <w:t>Intel Core i3 7000/ AMD Ryzen 3 3300 o superior</w:t>
       </w:r>
@@ -7259,13 +6732,11 @@
         <w:shd w:val="clear" w:color="auto" w:fill="FFFFFF"/>
         <w:spacing w:after="0" w:line="240" w:lineRule="auto"/>
         <w:rPr>
-          <w:color w:val="00B050"/>
           <w:lang w:val="en-US"/>
         </w:rPr>
       </w:pPr>
       <w:r>
         <w:rPr>
-          <w:color w:val="00B050"/>
           <w:lang w:val="en-US"/>
         </w:rPr>
         <w:t>8GB RAM</w:t>
@@ -7276,13 +6747,11 @@
         <w:shd w:val="clear" w:color="auto" w:fill="FFFFFF"/>
         <w:spacing w:after="0" w:line="240" w:lineRule="auto"/>
         <w:rPr>
-          <w:color w:val="00B050"/>
           <w:lang w:val="en-US"/>
         </w:rPr>
       </w:pPr>
       <w:r>
         <w:rPr>
-          <w:color w:val="00B050"/>
           <w:lang w:val="en-US"/>
         </w:rPr>
         <w:t>HDD 500GB</w:t>
@@ -7293,13 +6762,11 @@
         <w:shd w:val="clear" w:color="auto" w:fill="FFFFFF"/>
         <w:spacing w:after="0" w:line="240" w:lineRule="auto"/>
         <w:rPr>
-          <w:color w:val="00B050"/>
           <w:lang w:val="en-US"/>
         </w:rPr>
       </w:pPr>
       <w:r>
         <w:rPr>
-          <w:color w:val="00B050"/>
           <w:lang w:val="en-US"/>
         </w:rPr>
         <w:t xml:space="preserve">Nvidia </w:t>
@@ -7307,7 +6774,6 @@
       <w:proofErr w:type="spellStart"/>
       <w:r>
         <w:rPr>
-          <w:color w:val="00B050"/>
           <w:lang w:val="en-US"/>
         </w:rPr>
         <w:t>gt</w:t>
@@ -7315,7 +6781,6 @@
       <w:proofErr w:type="spellEnd"/>
       <w:r>
         <w:rPr>
-          <w:color w:val="00B050"/>
           <w:lang w:val="en-US"/>
         </w:rPr>
         <w:t xml:space="preserve"> 730</w:t>
@@ -7325,14 +6790,8 @@
       <w:pPr>
         <w:shd w:val="clear" w:color="auto" w:fill="FFFFFF"/>
         <w:spacing w:after="0" w:line="240" w:lineRule="auto"/>
-        <w:rPr>
-          <w:color w:val="00B050"/>
-        </w:rPr>
-      </w:pPr>
-      <w:r>
-        <w:rPr>
-          <w:color w:val="00B050"/>
-        </w:rPr>
+      </w:pPr>
+      <w:r>
         <w:t>Conexión a internet</w:t>
       </w:r>
     </w:p>
@@ -7376,14 +6835,8 @@
       <w:pPr>
         <w:shd w:val="clear" w:color="auto" w:fill="FFFFFF"/>
         <w:spacing w:after="0" w:line="240" w:lineRule="auto"/>
-        <w:rPr>
-          <w:color w:val="00B050"/>
-        </w:rPr>
-      </w:pPr>
-      <w:r>
-        <w:rPr>
-          <w:color w:val="00B050"/>
-        </w:rPr>
+      </w:pPr>
+      <w:r>
         <w:t>Sistema operativo Windows 11</w:t>
       </w:r>
     </w:p>
@@ -7391,14 +6844,8 @@
       <w:pPr>
         <w:shd w:val="clear" w:color="auto" w:fill="FFFFFF"/>
         <w:spacing w:after="0" w:line="240" w:lineRule="auto"/>
-        <w:rPr>
-          <w:color w:val="00B050"/>
-        </w:rPr>
-      </w:pPr>
-      <w:r>
-        <w:rPr>
-          <w:color w:val="00B050"/>
-        </w:rPr>
+      </w:pPr>
+      <w:r>
         <w:t>Programa de servidor (XAMPP o WAMPP)</w:t>
       </w:r>
     </w:p>
@@ -7407,13 +6854,11 @@
         <w:shd w:val="clear" w:color="auto" w:fill="FFFFFF"/>
         <w:spacing w:after="0" w:line="240" w:lineRule="auto"/>
         <w:rPr>
-          <w:color w:val="00B050"/>
           <w:lang w:val="en-US"/>
         </w:rPr>
       </w:pPr>
       <w:r>
         <w:rPr>
-          <w:color w:val="00B050"/>
           <w:lang w:val="en-US"/>
         </w:rPr>
         <w:t>Node JS</w:t>
@@ -7424,13 +6869,11 @@
         <w:shd w:val="clear" w:color="auto" w:fill="FFFFFF"/>
         <w:spacing w:after="0" w:line="240" w:lineRule="auto"/>
         <w:rPr>
-          <w:color w:val="00B050"/>
           <w:lang w:val="en-US"/>
         </w:rPr>
       </w:pPr>
       <w:r>
         <w:rPr>
-          <w:color w:val="00B050"/>
           <w:lang w:val="en-US"/>
         </w:rPr>
         <w:t>Apache</w:t>
@@ -7441,13 +6884,11 @@
         <w:shd w:val="clear" w:color="auto" w:fill="FFFFFF"/>
         <w:spacing w:after="0" w:line="240" w:lineRule="auto"/>
         <w:rPr>
-          <w:color w:val="00B050"/>
           <w:lang w:val="en-US"/>
         </w:rPr>
       </w:pPr>
       <w:r>
         <w:rPr>
-          <w:color w:val="00B050"/>
           <w:lang w:val="en-US"/>
         </w:rPr>
         <w:t>React Native.js</w:t>
@@ -7457,14 +6898,8 @@
       <w:pPr>
         <w:shd w:val="clear" w:color="auto" w:fill="FFFFFF"/>
         <w:spacing w:after="0" w:line="240" w:lineRule="auto"/>
-        <w:rPr>
-          <w:color w:val="00B050"/>
-        </w:rPr>
-      </w:pPr>
-      <w:r>
-        <w:rPr>
-          <w:color w:val="00B050"/>
-        </w:rPr>
+      </w:pPr>
+      <w:r>
         <w:t>Express.js</w:t>
       </w:r>
     </w:p>
@@ -7641,15 +7076,9 @@
       <w:pPr>
         <w:shd w:val="clear" w:color="auto" w:fill="FFFFFF"/>
         <w:spacing w:after="0" w:line="240" w:lineRule="auto"/>
-        <w:rPr>
-          <w:color w:val="00B050"/>
-        </w:rPr>
       </w:pPr>
       <w:proofErr w:type="spellStart"/>
       <w:r>
-        <w:rPr>
-          <w:color w:val="00B050"/>
-        </w:rPr>
         <w:t>Cypresss</w:t>
       </w:r>
       <w:proofErr w:type="spellEnd"/>
@@ -7836,28 +7265,16 @@
       <w:pPr>
         <w:shd w:val="clear" w:color="auto" w:fill="FFFFFF"/>
         <w:spacing w:after="0" w:line="240" w:lineRule="auto"/>
-        <w:rPr>
-          <w:color w:val="00B050"/>
-        </w:rPr>
-      </w:pPr>
-      <w:r>
-        <w:rPr>
-          <w:color w:val="00B050"/>
-        </w:rPr>
+      </w:pPr>
+      <w:r>
         <w:t xml:space="preserve">1 </w:t>
       </w:r>
       <w:proofErr w:type="gramStart"/>
       <w:r>
-        <w:rPr>
-          <w:color w:val="00B050"/>
-        </w:rPr>
         <w:t>Líder</w:t>
       </w:r>
       <w:proofErr w:type="gramEnd"/>
       <w:r>
-        <w:rPr>
-          <w:color w:val="00B050"/>
-        </w:rPr>
         <w:t xml:space="preserve"> de Pruebas</w:t>
       </w:r>
     </w:p>
@@ -7865,28 +7282,16 @@
       <w:pPr>
         <w:shd w:val="clear" w:color="auto" w:fill="FFFFFF"/>
         <w:spacing w:after="0" w:line="240" w:lineRule="auto"/>
-        <w:rPr>
-          <w:color w:val="00B050"/>
-        </w:rPr>
-      </w:pPr>
-      <w:r>
-        <w:rPr>
-          <w:color w:val="00B050"/>
-        </w:rPr>
+      </w:pPr>
+      <w:r>
         <w:t xml:space="preserve">2 </w:t>
       </w:r>
       <w:proofErr w:type="gramStart"/>
       <w:r>
-        <w:rPr>
-          <w:color w:val="00B050"/>
-        </w:rPr>
         <w:t>Analista</w:t>
       </w:r>
       <w:proofErr w:type="gramEnd"/>
       <w:r>
-        <w:rPr>
-          <w:color w:val="00B050"/>
-        </w:rPr>
         <w:t xml:space="preserve"> de Pruebas</w:t>
       </w:r>
     </w:p>
@@ -7894,14 +7299,8 @@
       <w:pPr>
         <w:shd w:val="clear" w:color="auto" w:fill="FFFFFF"/>
         <w:spacing w:after="0" w:line="240" w:lineRule="auto"/>
-        <w:rPr>
-          <w:color w:val="00B050"/>
-        </w:rPr>
-      </w:pPr>
-      <w:r>
-        <w:rPr>
-          <w:color w:val="00B050"/>
-        </w:rPr>
+      </w:pPr>
+      <w:r>
         <w:t>1 especialistas en automatización de pruebas</w:t>
       </w:r>
     </w:p>
@@ -8092,9 +7491,6 @@
         </w:rPr>
       </w:pPr>
       <w:r>
-        <w:rPr>
-          <w:color w:val="00B050"/>
-        </w:rPr>
         <w:t>No se presentan necesidades</w:t>
       </w:r>
     </w:p>
@@ -8312,14 +7708,8 @@
       <w:pPr>
         <w:shd w:val="clear" w:color="auto" w:fill="FFFFFF"/>
         <w:spacing w:after="0" w:line="240" w:lineRule="auto"/>
-        <w:rPr>
-          <w:color w:val="00B050"/>
-        </w:rPr>
-      </w:pPr>
-      <w:r>
-        <w:rPr>
-          <w:color w:val="00B050"/>
-        </w:rPr>
+      </w:pPr>
+      <w:r>
         <w:t>Iniciar el servidor</w:t>
       </w:r>
     </w:p>
@@ -8327,14 +7717,8 @@
       <w:pPr>
         <w:shd w:val="clear" w:color="auto" w:fill="FFFFFF"/>
         <w:spacing w:after="0" w:line="240" w:lineRule="auto"/>
-        <w:rPr>
-          <w:color w:val="00B050"/>
-        </w:rPr>
-      </w:pPr>
-      <w:r>
-        <w:rPr>
-          <w:color w:val="00B050"/>
-        </w:rPr>
+      </w:pPr>
+      <w:r>
         <w:t>Iniciar la base de datos</w:t>
       </w:r>
     </w:p>
@@ -8342,14 +7726,8 @@
       <w:pPr>
         <w:shd w:val="clear" w:color="auto" w:fill="FFFFFF"/>
         <w:spacing w:after="0" w:line="240" w:lineRule="auto"/>
-        <w:rPr>
-          <w:color w:val="00B050"/>
-        </w:rPr>
-      </w:pPr>
-      <w:r>
-        <w:rPr>
-          <w:color w:val="00B050"/>
-        </w:rPr>
+      </w:pPr>
+      <w:r>
         <w:t>Iniciar el Backend</w:t>
       </w:r>
     </w:p>
@@ -8357,14 +7735,8 @@
       <w:pPr>
         <w:shd w:val="clear" w:color="auto" w:fill="FFFFFF"/>
         <w:spacing w:after="0" w:line="240" w:lineRule="auto"/>
-        <w:rPr>
-          <w:color w:val="00B050"/>
-        </w:rPr>
-      </w:pPr>
-      <w:r>
-        <w:rPr>
-          <w:color w:val="00B050"/>
-        </w:rPr>
+      </w:pPr>
+      <w:r>
         <w:t>Iniciar el Frontend</w:t>
       </w:r>
     </w:p>
@@ -8372,14 +7744,8 @@
       <w:pPr>
         <w:shd w:val="clear" w:color="auto" w:fill="FFFFFF"/>
         <w:spacing w:after="0" w:line="240" w:lineRule="auto"/>
-        <w:rPr>
-          <w:color w:val="00B050"/>
-        </w:rPr>
-      </w:pPr>
-      <w:r>
-        <w:rPr>
-          <w:color w:val="00B050"/>
-        </w:rPr>
+      </w:pPr>
+      <w:r>
         <w:t>Iniciar el software de pruebas</w:t>
       </w:r>
     </w:p>
@@ -8387,14 +7753,8 @@
       <w:pPr>
         <w:shd w:val="clear" w:color="auto" w:fill="FFFFFF"/>
         <w:spacing w:after="0" w:line="240" w:lineRule="auto"/>
-        <w:rPr>
-          <w:color w:val="00B050"/>
-        </w:rPr>
-      </w:pPr>
-      <w:r>
-        <w:rPr>
-          <w:color w:val="00B050"/>
-        </w:rPr>
+      </w:pPr>
+      <w:r>
         <w:t>Realizar pruebas</w:t>
       </w:r>
     </w:p>
@@ -8402,14 +7762,8 @@
       <w:pPr>
         <w:shd w:val="clear" w:color="auto" w:fill="FFFFFF"/>
         <w:spacing w:after="0" w:line="240" w:lineRule="auto"/>
-        <w:rPr>
-          <w:color w:val="00B050"/>
-        </w:rPr>
-      </w:pPr>
-      <w:r>
-        <w:rPr>
-          <w:color w:val="00B050"/>
-        </w:rPr>
+      </w:pPr>
+      <w:r>
         <w:t>Recopilar datos</w:t>
       </w:r>
     </w:p>
@@ -8417,14 +7771,8 @@
       <w:pPr>
         <w:shd w:val="clear" w:color="auto" w:fill="FFFFFF"/>
         <w:spacing w:after="0" w:line="240" w:lineRule="auto"/>
-        <w:rPr>
-          <w:color w:val="00B050"/>
-        </w:rPr>
-      </w:pPr>
-      <w:r>
-        <w:rPr>
-          <w:color w:val="00B050"/>
-        </w:rPr>
+      </w:pPr>
+      <w:r>
         <w:t>Generar informe</w:t>
       </w:r>
     </w:p>
@@ -8601,14 +7949,8 @@
       <w:pPr>
         <w:shd w:val="clear" w:color="auto" w:fill="FFFFFF"/>
         <w:spacing w:after="0" w:line="240" w:lineRule="auto"/>
-        <w:rPr>
-          <w:color w:val="00B050"/>
-        </w:rPr>
-      </w:pPr>
-      <w:r>
-        <w:rPr>
-          <w:color w:val="00B050"/>
-        </w:rPr>
+      </w:pPr>
+      <w:r>
         <w:t>Estiven Montoya Torres – (TODO)</w:t>
       </w:r>
     </w:p>
@@ -8796,21 +8138,145 @@
         </w:rPr>
       </w:pPr>
     </w:p>
-    <w:p>
-      <w:pPr>
-        <w:shd w:val="clear" w:color="auto" w:fill="FFFFFF"/>
-        <w:spacing w:after="0" w:line="240" w:lineRule="auto"/>
-        <w:rPr>
-          <w:color w:val="00B050"/>
-        </w:rPr>
-      </w:pPr>
-      <w:r>
-        <w:rPr>
-          <w:color w:val="00B050"/>
-        </w:rPr>
-        <w:t>Pendiente de establecer</w:t>
-      </w:r>
-    </w:p>
+    <w:tbl>
+      <w:tblPr>
+        <w:tblStyle w:val="TableGrid"/>
+        <w:tblW w:w="0" w:type="auto"/>
+        <w:tblLook w:val="04A0" w:firstRow="1" w:lastRow="0" w:firstColumn="1" w:lastColumn="0" w:noHBand="0" w:noVBand="1"/>
+      </w:tblPr>
+      <w:tblGrid>
+        <w:gridCol w:w="2207"/>
+        <w:gridCol w:w="2207"/>
+        <w:gridCol w:w="2207"/>
+        <w:gridCol w:w="2207"/>
+      </w:tblGrid>
+      <w:tr>
+        <w:tc>
+          <w:tcPr>
+            <w:tcW w:w="2207" w:type="dxa"/>
+          </w:tcPr>
+          <w:p>
+            <w:r>
+              <w:t>Prueba</w:t>
+            </w:r>
+          </w:p>
+        </w:tc>
+        <w:tc>
+          <w:tcPr>
+            <w:tcW w:w="2207" w:type="dxa"/>
+          </w:tcPr>
+          <w:p>
+            <w:r>
+              <w:t>Descripción</w:t>
+            </w:r>
+          </w:p>
+        </w:tc>
+        <w:tc>
+          <w:tcPr>
+            <w:tcW w:w="2207" w:type="dxa"/>
+          </w:tcPr>
+          <w:p>
+            <w:r>
+              <w:t>Responsable</w:t>
+            </w:r>
+          </w:p>
+        </w:tc>
+        <w:tc>
+          <w:tcPr>
+            <w:tcW w:w="2207" w:type="dxa"/>
+          </w:tcPr>
+          <w:p>
+            <w:r>
+              <w:t>Fecha</w:t>
+            </w:r>
+          </w:p>
+        </w:tc>
+      </w:tr>
+      <w:tr>
+        <w:tc>
+          <w:tcPr>
+            <w:tcW w:w="2207" w:type="dxa"/>
+          </w:tcPr>
+          <w:p>
+            <w:r>
+              <w:t>Prueba unitaria de rutas</w:t>
+            </w:r>
+          </w:p>
+        </w:tc>
+        <w:tc>
+          <w:tcPr>
+            <w:tcW w:w="2207" w:type="dxa"/>
+          </w:tcPr>
+          <w:p>
+            <w:r>
+              <w:t>Se realizó pruebas de rutas para comprobar su funcionamiento</w:t>
+            </w:r>
+          </w:p>
+        </w:tc>
+        <w:tc>
+          <w:tcPr>
+            <w:tcW w:w="2207" w:type="dxa"/>
+          </w:tcPr>
+          <w:p>
+            <w:r>
+              <w:t>Estiven Montoya Torres</w:t>
+            </w:r>
+          </w:p>
+        </w:tc>
+        <w:tc>
+          <w:tcPr>
+            <w:tcW w:w="2207" w:type="dxa"/>
+          </w:tcPr>
+          <w:p>
+            <w:r>
+              <w:t>05/09/2024</w:t>
+            </w:r>
+          </w:p>
+        </w:tc>
+      </w:tr>
+      <w:tr>
+        <w:tc>
+          <w:tcPr>
+            <w:tcW w:w="2207" w:type="dxa"/>
+          </w:tcPr>
+          <w:p>
+            <w:r>
+              <w:t>Prueba unitaria de funcionalidades</w:t>
+            </w:r>
+          </w:p>
+        </w:tc>
+        <w:tc>
+          <w:tcPr>
+            <w:tcW w:w="2207" w:type="dxa"/>
+          </w:tcPr>
+          <w:p>
+            <w:r>
+              <w:t>Se realizó pruebas en los componentes para comprobar su funcionamiento</w:t>
+            </w:r>
+          </w:p>
+        </w:tc>
+        <w:tc>
+          <w:tcPr>
+            <w:tcW w:w="2207" w:type="dxa"/>
+          </w:tcPr>
+          <w:p>
+            <w:r>
+              <w:t>Estiven Montoya Torres</w:t>
+            </w:r>
+          </w:p>
+        </w:tc>
+        <w:tc>
+          <w:tcPr>
+            <w:tcW w:w="2207" w:type="dxa"/>
+          </w:tcPr>
+          <w:p>
+            <w:r>
+              <w:t>05/09/2024</w:t>
+            </w:r>
+          </w:p>
+        </w:tc>
+      </w:tr>
+    </w:tbl>
     <w:p>
       <w:pPr>
         <w:shd w:val="clear" w:color="auto" w:fill="FFFFFF"/>
@@ -8977,6 +8443,7 @@
           <w:b/>
           <w:color w:val="365F91"/>
         </w:rPr>
+        <w:lastRenderedPageBreak/>
         <w:t>Premisas</w:t>
       </w:r>
     </w:p>
@@ -8984,28 +8451,16 @@
       <w:pPr>
         <w:shd w:val="clear" w:color="auto" w:fill="FFFFFF"/>
         <w:spacing w:after="0" w:line="240" w:lineRule="auto"/>
-        <w:rPr>
-          <w:color w:val="00B050"/>
-        </w:rPr>
-      </w:pPr>
-      <w:r>
-        <w:rPr>
-          <w:color w:val="00B050"/>
-        </w:rPr>
+      </w:pPr>
+      <w:r>
         <w:t xml:space="preserve">Actualmente las únicas limitaciones presentes son por parte del estado del software, pues este se encuentra en construcción y no en producción, por </w:t>
       </w:r>
       <w:proofErr w:type="gramStart"/>
       <w:r>
-        <w:rPr>
-          <w:color w:val="00B050"/>
-        </w:rPr>
         <w:t>ende</w:t>
       </w:r>
       <w:proofErr w:type="gramEnd"/>
       <w:r>
-        <w:rPr>
-          <w:color w:val="00B050"/>
-        </w:rPr>
         <w:t xml:space="preserve"> no se pueden ejecutar las pruebas de portabilidad.</w:t>
       </w:r>
     </w:p>
@@ -9174,14 +8629,8 @@
         </w:numPr>
         <w:shd w:val="clear" w:color="auto" w:fill="FFFFFF"/>
         <w:spacing w:after="0" w:line="240" w:lineRule="auto"/>
-        <w:rPr>
-          <w:color w:val="00B050"/>
-        </w:rPr>
-      </w:pPr>
-      <w:r>
-        <w:rPr>
-          <w:color w:val="00B050"/>
-        </w:rPr>
+      </w:pPr>
+      <w:r>
         <w:t>Dependencias con Desarrollos.</w:t>
       </w:r>
     </w:p>
@@ -9193,14 +8642,8 @@
         </w:numPr>
         <w:shd w:val="clear" w:color="auto" w:fill="FFFFFF"/>
         <w:spacing w:after="0" w:line="240" w:lineRule="auto"/>
-        <w:rPr>
-          <w:color w:val="00B050"/>
-        </w:rPr>
-      </w:pPr>
-      <w:r>
-        <w:rPr>
-          <w:color w:val="00B050"/>
-        </w:rPr>
+      </w:pPr>
+      <w:r>
         <w:t>Dependencias con otros proyectos.</w:t>
       </w:r>
     </w:p>
@@ -9212,14 +8655,8 @@
         </w:numPr>
         <w:shd w:val="clear" w:color="auto" w:fill="FFFFFF"/>
         <w:spacing w:after="0" w:line="240" w:lineRule="auto"/>
-        <w:rPr>
-          <w:color w:val="00B050"/>
-        </w:rPr>
-      </w:pPr>
-      <w:r>
-        <w:rPr>
-          <w:color w:val="00B050"/>
-        </w:rPr>
+      </w:pPr>
+      <w:r>
         <w:t>Disponibilidad de recursos.</w:t>
       </w:r>
     </w:p>
@@ -9231,14 +8668,8 @@
         </w:numPr>
         <w:shd w:val="clear" w:color="auto" w:fill="FFFFFF"/>
         <w:spacing w:after="0" w:line="240" w:lineRule="auto"/>
-        <w:rPr>
-          <w:color w:val="00B050"/>
-        </w:rPr>
-      </w:pPr>
-      <w:r>
-        <w:rPr>
-          <w:color w:val="00B050"/>
-        </w:rPr>
+      </w:pPr>
+      <w:r>
         <w:t>Restricciones de tiempo.</w:t>
       </w:r>
     </w:p>
@@ -9250,14 +8681,8 @@
         </w:numPr>
         <w:shd w:val="clear" w:color="auto" w:fill="FFFFFF"/>
         <w:spacing w:after="0" w:line="240" w:lineRule="auto"/>
-        <w:rPr>
-          <w:color w:val="00B050"/>
-        </w:rPr>
-      </w:pPr>
-      <w:r>
-        <w:rPr>
-          <w:color w:val="00B050"/>
-        </w:rPr>
+      </w:pPr>
+      <w:r>
         <w:t>Premisas que resulten no ser ciertas. </w:t>
       </w:r>
     </w:p>
@@ -9393,14 +8818,8 @@
       <w:pPr>
         <w:shd w:val="clear" w:color="auto" w:fill="FFFFFF"/>
         <w:spacing w:after="0" w:line="240" w:lineRule="auto"/>
-        <w:rPr>
-          <w:color w:val="00B050"/>
-        </w:rPr>
-      </w:pPr>
-      <w:r>
-        <w:rPr>
-          <w:color w:val="00B050"/>
-        </w:rPr>
+      </w:pPr>
+      <w:r>
         <w:t>No se poseen referencias</w:t>
       </w:r>
     </w:p>
@@ -9497,20 +8916,14 @@
       <w:pPr>
         <w:shd w:val="clear" w:color="auto" w:fill="FFFFFF"/>
         <w:spacing w:after="0" w:line="240" w:lineRule="auto"/>
-        <w:rPr>
-          <w:color w:val="00B050"/>
-        </w:rPr>
-      </w:pPr>
-      <w:r>
-        <w:rPr>
-          <w:color w:val="00B050"/>
-        </w:rPr>
+      </w:pPr>
+      <w:r>
         <w:t>Definiciones de términos usados en la documentación, y general sobre el área de pruebas.</w:t>
       </w:r>
     </w:p>
     <w:sectPr>
-      <w:headerReference w:type="default" r:id="rId12"/>
-      <w:footerReference w:type="default" r:id="rId13"/>
+      <w:headerReference w:type="default" r:id="rId13"/>
+      <w:footerReference w:type="default" r:id="rId14"/>
       <w:pgSz w:w="12240" w:h="15840"/>
       <w:pgMar w:top="1985" w:right="1701" w:bottom="1418" w:left="1701" w:header="709" w:footer="709" w:gutter="0"/>
       <w:pgNumType w:start="1"/>
@@ -11553,6 +10966,25 @@
       <w:contextualSpacing/>
     </w:pPr>
   </w:style>
+  <w:style w:type="table" w:styleId="TableGrid">
+    <w:name w:val="Table Grid"/>
+    <w:basedOn w:val="TableNormal"/>
+    <w:uiPriority w:val="39"/>
+    <w:rsid w:val="0033068F"/>
+    <w:pPr>
+      <w:spacing w:after="0" w:line="240" w:lineRule="auto"/>
+    </w:pPr>
+    <w:tblPr>
+      <w:tblBorders>
+        <w:top w:val="single" w:sz="4" w:space="0" w:color="auto"/>
+        <w:left w:val="single" w:sz="4" w:space="0" w:color="auto"/>
+        <w:bottom w:val="single" w:sz="4" w:space="0" w:color="auto"/>
+        <w:right w:val="single" w:sz="4" w:space="0" w:color="auto"/>
+        <w:insideH w:val="single" w:sz="4" w:space="0" w:color="auto"/>
+        <w:insideV w:val="single" w:sz="4" w:space="0" w:color="auto"/>
+      </w:tblBorders>
+    </w:tblPr>
+  </w:style>
 </w:styles>
 </file>
 
@@ -11874,4 +11306,16 @@
   </a:objectDefaults>
   <a:extraClrSchemeLst/>
 </a:theme>
+</file>
+
+<file path=customXml/item1.xml><?xml version="1.0" encoding="utf-8"?>
+<b:Sources xmlns:b="http://schemas.openxmlformats.org/officeDocument/2006/bibliography" xmlns="http://schemas.openxmlformats.org/officeDocument/2006/bibliography" SelectedStyle="\APASixthEditionOfficeOnline.xsl" StyleName="APA" Version="6"/>
+</file>
+
+<file path=customXml/itemProps1.xml><?xml version="1.0" encoding="utf-8"?>
+<ds:datastoreItem xmlns:ds="http://schemas.openxmlformats.org/officeDocument/2006/customXml" ds:itemID="{6B2A99E2-3927-4609-B7F9-0C4FF84C4B60}">
+  <ds:schemaRefs>
+    <ds:schemaRef ds:uri="http://schemas.openxmlformats.org/officeDocument/2006/bibliography"/>
+  </ds:schemaRefs>
+</ds:datastoreItem>
 </file>
</xml_diff>